<commit_message>
Finally implemented Aug 18 2022 feedback
</commit_message>
<xml_diff>
--- a/docassemble/VoluntaryAcknowledgementOfParentage/data/templates/vap_instructions.docx
+++ b/docassemble/VoluntaryAcknowledgementOfParentage/data/templates/vap_instructions.docx
@@ -44,7 +44,7 @@
                     <pic:cNvPicPr/>
                   </pic:nvPicPr>
                   <pic:blipFill>
-                    <a:blip r:embed="rId5">
+                    <a:blip r:embed="rId7">
                       <a:extLst>
                         <a:ext uri="{28A0092B-C50C-407E-A947-70E740481C1C}">
                           <a14:useLocalDpi xmlns:a14="http://schemas.microsoft.com/office/drawing/2010/main" val="0"/>
@@ -112,8 +112,6 @@
         </w:rPr>
         <w:t>Parentage</w:t>
       </w:r>
-      <w:bookmarkStart w:id="0" w:name="_GoBack"/>
-      <w:bookmarkEnd w:id="0"/>
     </w:p>
     <w:p>
       <w:pPr>
@@ -238,295 +236,6 @@
                       <pic:pic xmlns:pic="http://schemas.openxmlformats.org/drawingml/2006/picture">
                         <pic:nvPicPr>
                           <pic:cNvPr id="2" name="Picture 2"/>
-                          <pic:cNvPicPr/>
-                        </pic:nvPicPr>
-                        <pic:blipFill>
-                          <a:blip r:embed="rId6">
-                            <a:extLst>
-                              <a:ext uri="{28A0092B-C50C-407E-A947-70E740481C1C}">
-                                <a14:useLocalDpi xmlns:a14="http://schemas.microsoft.com/office/drawing/2010/main" val="0"/>
-                              </a:ext>
-                            </a:extLst>
-                          </a:blip>
-                          <a:stretch>
-                            <a:fillRect/>
-                          </a:stretch>
-                        </pic:blipFill>
-                        <pic:spPr>
-                          <a:xfrm>
-                            <a:off x="0" y="0"/>
-                            <a:ext cx="914400" cy="914400"/>
-                          </a:xfrm>
-                          <a:prstGeom prst="rect">
-                            <a:avLst/>
-                          </a:prstGeom>
-                        </pic:spPr>
-                      </pic:pic>
-                    </a:graphicData>
-                  </a:graphic>
-                </wp:inline>
-              </w:drawing>
-            </w:r>
-          </w:p>
-          <w:p>
-            <w:pPr>
-              <w:rPr>
-                <w:rFonts w:ascii="Muli" w:hAnsi="Muli"/>
-                <w:sz w:val="16"/>
-                <w:szCs w:val="16"/>
-              </w:rPr>
-            </w:pPr>
-            <w:r>
-              <w:rPr>
-                <w:rFonts w:ascii="Muli" w:hAnsi="Muli"/>
-                <w:sz w:val="16"/>
-                <w:szCs w:val="16"/>
-              </w:rPr>
-              <w:t xml:space="preserve"> </w:t>
-            </w:r>
-          </w:p>
-        </w:tc>
-        <w:tc>
-          <w:tcPr>
-            <w:tcW w:w="8100" w:type="dxa"/>
-          </w:tcPr>
-          <w:p>
-            <w:pPr>
-              <w:ind w:left="360"/>
-              <w:rPr>
-                <w:rFonts w:ascii="Muli" w:hAnsi="Muli"/>
-                <w:sz w:val="28"/>
-                <w:szCs w:val="28"/>
-              </w:rPr>
-            </w:pPr>
-          </w:p>
-          <w:p>
-            <w:pPr>
-              <w:pStyle w:val="ListParagraph"/>
-              <w:numPr>
-                <w:ilvl w:val="0"/>
-                <w:numId w:val="1"/>
-              </w:numPr>
-              <w:spacing w:line="240" w:lineRule="auto"/>
-              <w:rPr>
-                <w:rFonts w:ascii="Muli" w:hAnsi="Muli"/>
-                <w:sz w:val="28"/>
-                <w:szCs w:val="28"/>
-              </w:rPr>
-            </w:pPr>
-            <w:r>
-              <w:rPr>
-                <w:rFonts w:ascii="Muli" w:hAnsi="Muli"/>
-                <w:sz w:val="28"/>
-                <w:szCs w:val="28"/>
-              </w:rPr>
-              <w:t>{% if other_marriage == False %}</w:t>
-            </w:r>
-            <w:r>
-              <w:rPr>
-                <w:rFonts w:ascii="Muli" w:hAnsi="Muli"/>
-                <w:sz w:val="28"/>
-                <w:szCs w:val="28"/>
-              </w:rPr>
-              <w:t xml:space="preserve">Print the </w:t>
-            </w:r>
-            <w:r>
-              <w:rPr>
-                <w:rFonts w:ascii="Muli" w:hAnsi="Muli"/>
-                <w:sz w:val="28"/>
-                <w:szCs w:val="28"/>
-              </w:rPr>
-              <w:t>form</w:t>
-            </w:r>
-            <w:r>
-              <w:rPr>
-                <w:rFonts w:ascii="Muli" w:hAnsi="Muli"/>
-                <w:sz w:val="28"/>
-                <w:szCs w:val="28"/>
-              </w:rPr>
-              <w:t>.</w:t>
-            </w:r>
-            <w:r>
-              <w:rPr>
-                <w:rFonts w:ascii="Muli" w:hAnsi="Muli"/>
-                <w:sz w:val="28"/>
-                <w:szCs w:val="28"/>
-              </w:rPr>
-              <w:t>{% else %}Print the forms.{% endif %}</w:t>
-            </w:r>
-          </w:p>
-        </w:tc>
-      </w:tr>
-      <w:tr>
-        <w:tc>
-          <w:tcPr>
-            <w:tcW w:w="1795" w:type="dxa"/>
-            <w:vAlign w:val="center"/>
-          </w:tcPr>
-          <w:p>
-            <w:pPr>
-              <w:rPr>
-                <w:rFonts w:ascii="Muli" w:hAnsi="Muli"/>
-                <w:sz w:val="28"/>
-                <w:szCs w:val="28"/>
-              </w:rPr>
-            </w:pPr>
-            <w:r>
-              <w:rPr>
-                <w:rFonts w:ascii="Muli" w:hAnsi="Muli"/>
-                <w:noProof/>
-                <w:sz w:val="28"/>
-                <w:szCs w:val="28"/>
-              </w:rPr>
-              <w:drawing>
-                <wp:inline distT="0" distB="0" distL="0" distR="0" wp14:anchorId="52C7DE88" wp14:editId="58B0E42B">
-                  <wp:extent cx="914400" cy="914400"/>
-                  <wp:effectExtent l="0" t="0" r="0" b="0"/>
-                  <wp:docPr id="3" name="Picture 3"/>
-                  <wp:cNvGraphicFramePr>
-                    <a:graphicFrameLocks xmlns:a="http://schemas.openxmlformats.org/drawingml/2006/main" noChangeAspect="1"/>
-                  </wp:cNvGraphicFramePr>
-                  <a:graphic xmlns:a="http://schemas.openxmlformats.org/drawingml/2006/main">
-                    <a:graphicData uri="http://schemas.openxmlformats.org/drawingml/2006/picture">
-                      <pic:pic xmlns:pic="http://schemas.openxmlformats.org/drawingml/2006/picture">
-                        <pic:nvPicPr>
-                          <pic:cNvPr id="3" name="Picture 3"/>
-                          <pic:cNvPicPr/>
-                        </pic:nvPicPr>
-                        <pic:blipFill>
-                          <a:blip r:embed="rId7">
-                            <a:extLst>
-                              <a:ext uri="{28A0092B-C50C-407E-A947-70E740481C1C}">
-                                <a14:useLocalDpi xmlns:a14="http://schemas.microsoft.com/office/drawing/2010/main" val="0"/>
-                              </a:ext>
-                            </a:extLst>
-                          </a:blip>
-                          <a:stretch>
-                            <a:fillRect/>
-                          </a:stretch>
-                        </pic:blipFill>
-                        <pic:spPr>
-                          <a:xfrm>
-                            <a:off x="0" y="0"/>
-                            <a:ext cx="914400" cy="914400"/>
-                          </a:xfrm>
-                          <a:prstGeom prst="rect">
-                            <a:avLst/>
-                          </a:prstGeom>
-                        </pic:spPr>
-                      </pic:pic>
-                    </a:graphicData>
-                  </a:graphic>
-                </wp:inline>
-              </w:drawing>
-            </w:r>
-          </w:p>
-          <w:p>
-            <w:pPr>
-              <w:rPr>
-                <w:rFonts w:ascii="Muli" w:hAnsi="Muli"/>
-                <w:sz w:val="16"/>
-                <w:szCs w:val="16"/>
-              </w:rPr>
-            </w:pPr>
-            <w:r>
-              <w:rPr>
-                <w:rFonts w:ascii="Muli" w:hAnsi="Muli"/>
-                <w:sz w:val="16"/>
-                <w:szCs w:val="16"/>
-              </w:rPr>
-              <w:t xml:space="preserve"> </w:t>
-            </w:r>
-          </w:p>
-        </w:tc>
-        <w:tc>
-          <w:tcPr>
-            <w:tcW w:w="8100" w:type="dxa"/>
-          </w:tcPr>
-          <w:p>
-            <w:pPr>
-              <w:rPr>
-                <w:rFonts w:ascii="Muli" w:hAnsi="Muli"/>
-                <w:sz w:val="28"/>
-                <w:szCs w:val="28"/>
-              </w:rPr>
-            </w:pPr>
-          </w:p>
-          <w:p>
-            <w:pPr>
-              <w:pStyle w:val="ListParagraph"/>
-              <w:numPr>
-                <w:ilvl w:val="0"/>
-                <w:numId w:val="1"/>
-              </w:numPr>
-              <w:spacing w:line="240" w:lineRule="auto"/>
-              <w:rPr>
-                <w:rFonts w:ascii="Muli" w:hAnsi="Muli"/>
-                <w:sz w:val="28"/>
-                <w:szCs w:val="28"/>
-              </w:rPr>
-            </w:pPr>
-            <w:r>
-              <w:rPr>
-                <w:rFonts w:ascii="Muli" w:hAnsi="Muli"/>
-                <w:sz w:val="28"/>
-                <w:szCs w:val="28"/>
-              </w:rPr>
-              <w:t xml:space="preserve">Sign the </w:t>
-            </w:r>
-            <w:r>
-              <w:rPr>
-                <w:rFonts w:ascii="Muli" w:hAnsi="Muli"/>
-                <w:sz w:val="28"/>
-                <w:szCs w:val="28"/>
-              </w:rPr>
-              <w:t>{% if other_marriage == False %}</w:t>
-            </w:r>
-            <w:r>
-              <w:rPr>
-                <w:rFonts w:ascii="Muli" w:hAnsi="Muli"/>
-                <w:sz w:val="28"/>
-                <w:szCs w:val="28"/>
-              </w:rPr>
-              <w:t>form{% else %}forms{% endif %} with the father {% if other_marriage == True %}and your ex-spouse {% endif %} in front of the witnesses you listed.</w:t>
-            </w:r>
-          </w:p>
-        </w:tc>
-      </w:tr>
-      <w:tr>
-        <w:tc>
-          <w:tcPr>
-            <w:tcW w:w="1795" w:type="dxa"/>
-            <w:vAlign w:val="center"/>
-          </w:tcPr>
-          <w:p>
-            <w:pPr>
-              <w:rPr>
-                <w:rFonts w:ascii="Muli" w:hAnsi="Muli"/>
-                <w:sz w:val="28"/>
-                <w:szCs w:val="28"/>
-              </w:rPr>
-            </w:pPr>
-            <w:r>
-              <w:rPr>
-                <w:rFonts w:ascii="Muli" w:hAnsi="Muli"/>
-                <w:noProof/>
-                <w:sz w:val="28"/>
-                <w:szCs w:val="28"/>
-              </w:rPr>
-              <w:drawing>
-                <wp:inline distT="0" distB="0" distL="0" distR="0" wp14:anchorId="152E1A85" wp14:editId="24BC0C14">
-                  <wp:extent cx="914400" cy="914400"/>
-                  <wp:effectExtent l="0" t="0" r="0" b="0"/>
-                  <wp:docPr id="6" name="Picture 6"/>
-                  <wp:cNvGraphicFramePr>
-                    <a:graphicFrameLocks xmlns:a="http://schemas.openxmlformats.org/drawingml/2006/main" noChangeAspect="1"/>
-                  </wp:cNvGraphicFramePr>
-                  <a:graphic xmlns:a="http://schemas.openxmlformats.org/drawingml/2006/main">
-                    <a:graphicData uri="http://schemas.openxmlformats.org/drawingml/2006/picture">
-                      <pic:pic xmlns:pic="http://schemas.openxmlformats.org/drawingml/2006/picture">
-                        <pic:nvPicPr>
-                          <pic:cNvPr id="6" name="Picture 6"/>
                           <pic:cNvPicPr/>
                         </pic:nvPicPr>
                         <pic:blipFill>
@@ -581,6 +290,7 @@
           </w:tcPr>
           <w:p>
             <w:pPr>
+              <w:ind w:left="360"/>
               <w:rPr>
                 <w:rFonts w:ascii="Muli" w:hAnsi="Muli"/>
                 <w:sz w:val="28"/>
@@ -608,14 +318,6 @@
                 <w:sz w:val="28"/>
                 <w:szCs w:val="28"/>
               </w:rPr>
-              <w:t xml:space="preserve">Keep a copy of the </w:t>
-            </w:r>
-            <w:r>
-              <w:rPr>
-                <w:rFonts w:ascii="Muli" w:hAnsi="Muli"/>
-                <w:sz w:val="28"/>
-                <w:szCs w:val="28"/>
-              </w:rPr>
               <w:t>{% if other_marriage == False %}</w:t>
             </w:r>
             <w:r>
@@ -624,6 +326,14 @@
                 <w:sz w:val="28"/>
                 <w:szCs w:val="28"/>
               </w:rPr>
+              <w:t xml:space="preserve">Print the </w:t>
+            </w:r>
+            <w:r>
+              <w:rPr>
+                <w:rFonts w:ascii="Muli" w:hAnsi="Muli"/>
+                <w:sz w:val="28"/>
+                <w:szCs w:val="28"/>
+              </w:rPr>
               <w:t>form</w:t>
             </w:r>
             <w:r>
@@ -632,15 +342,65 @@
                 <w:sz w:val="28"/>
                 <w:szCs w:val="28"/>
               </w:rPr>
-              <w:t>{% else %}forms{% endif %}</w:t>
-            </w:r>
-            <w:r>
-              <w:rPr>
-                <w:rFonts w:ascii="Muli" w:hAnsi="Muli"/>
-                <w:sz w:val="28"/>
-                <w:szCs w:val="28"/>
-              </w:rPr>
-              <w:t xml:space="preserve"> for your records.</w:t>
+              <w:t>.</w:t>
+            </w:r>
+            <w:r>
+              <w:rPr>
+                <w:rFonts w:ascii="Muli" w:hAnsi="Muli"/>
+                <w:sz w:val="28"/>
+                <w:szCs w:val="28"/>
+              </w:rPr>
+              <w:t xml:space="preserve"> Read page 2 of the form for more detailed instructions.</w:t>
+            </w:r>
+            <w:r>
+              <w:rPr>
+                <w:rFonts w:ascii="Muli" w:hAnsi="Muli"/>
+                <w:sz w:val="28"/>
+                <w:szCs w:val="28"/>
+              </w:rPr>
+              <w:t>{% else %}Print the forms.</w:t>
+            </w:r>
+            <w:r>
+              <w:rPr>
+                <w:rFonts w:ascii="Muli" w:hAnsi="Muli"/>
+                <w:sz w:val="28"/>
+                <w:szCs w:val="28"/>
+              </w:rPr>
+              <w:t xml:space="preserve"> </w:t>
+            </w:r>
+            <w:r>
+              <w:rPr>
+                <w:rFonts w:ascii="Muli" w:hAnsi="Muli"/>
+                <w:sz w:val="28"/>
+                <w:szCs w:val="28"/>
+              </w:rPr>
+              <w:t>Read page 2 of the form</w:t>
+            </w:r>
+            <w:r>
+              <w:rPr>
+                <w:rFonts w:ascii="Muli" w:hAnsi="Muli"/>
+                <w:sz w:val="28"/>
+                <w:szCs w:val="28"/>
+              </w:rPr>
+              <w:t>s</w:t>
+            </w:r>
+            <w:bookmarkStart w:id="0" w:name="_GoBack"/>
+            <w:bookmarkEnd w:id="0"/>
+            <w:r>
+              <w:rPr>
+                <w:rFonts w:ascii="Muli" w:hAnsi="Muli"/>
+                <w:sz w:val="28"/>
+                <w:szCs w:val="28"/>
+              </w:rPr>
+              <w:t xml:space="preserve"> for more detailed instructions.</w:t>
+            </w:r>
+            <w:r>
+              <w:rPr>
+                <w:rFonts w:ascii="Muli" w:hAnsi="Muli"/>
+                <w:sz w:val="28"/>
+                <w:szCs w:val="28"/>
+              </w:rPr>
+              <w:t>{% endif %}</w:t>
             </w:r>
           </w:p>
         </w:tc>
@@ -665,7 +425,278 @@
                 <w:noProof/>
                 <w:sz w:val="28"/>
                 <w:szCs w:val="28"/>
-                <w:lang w:val="en-US"/>
+              </w:rPr>
+              <w:drawing>
+                <wp:inline distT="0" distB="0" distL="0" distR="0" wp14:anchorId="52C7DE88" wp14:editId="58B0E42B">
+                  <wp:extent cx="914400" cy="914400"/>
+                  <wp:effectExtent l="0" t="0" r="0" b="0"/>
+                  <wp:docPr id="3" name="Picture 3"/>
+                  <wp:cNvGraphicFramePr>
+                    <a:graphicFrameLocks xmlns:a="http://schemas.openxmlformats.org/drawingml/2006/main" noChangeAspect="1"/>
+                  </wp:cNvGraphicFramePr>
+                  <a:graphic xmlns:a="http://schemas.openxmlformats.org/drawingml/2006/main">
+                    <a:graphicData uri="http://schemas.openxmlformats.org/drawingml/2006/picture">
+                      <pic:pic xmlns:pic="http://schemas.openxmlformats.org/drawingml/2006/picture">
+                        <pic:nvPicPr>
+                          <pic:cNvPr id="3" name="Picture 3"/>
+                          <pic:cNvPicPr/>
+                        </pic:nvPicPr>
+                        <pic:blipFill>
+                          <a:blip r:embed="rId9">
+                            <a:extLst>
+                              <a:ext uri="{28A0092B-C50C-407E-A947-70E740481C1C}">
+                                <a14:useLocalDpi xmlns:a14="http://schemas.microsoft.com/office/drawing/2010/main" val="0"/>
+                              </a:ext>
+                            </a:extLst>
+                          </a:blip>
+                          <a:stretch>
+                            <a:fillRect/>
+                          </a:stretch>
+                        </pic:blipFill>
+                        <pic:spPr>
+                          <a:xfrm>
+                            <a:off x="0" y="0"/>
+                            <a:ext cx="914400" cy="914400"/>
+                          </a:xfrm>
+                          <a:prstGeom prst="rect">
+                            <a:avLst/>
+                          </a:prstGeom>
+                        </pic:spPr>
+                      </pic:pic>
+                    </a:graphicData>
+                  </a:graphic>
+                </wp:inline>
+              </w:drawing>
+            </w:r>
+          </w:p>
+          <w:p>
+            <w:pPr>
+              <w:rPr>
+                <w:rFonts w:ascii="Muli" w:hAnsi="Muli"/>
+                <w:sz w:val="16"/>
+                <w:szCs w:val="16"/>
+              </w:rPr>
+            </w:pPr>
+            <w:r>
+              <w:rPr>
+                <w:rFonts w:ascii="Muli" w:hAnsi="Muli"/>
+                <w:sz w:val="16"/>
+                <w:szCs w:val="16"/>
+              </w:rPr>
+              <w:t xml:space="preserve"> </w:t>
+            </w:r>
+          </w:p>
+        </w:tc>
+        <w:tc>
+          <w:tcPr>
+            <w:tcW w:w="8100" w:type="dxa"/>
+          </w:tcPr>
+          <w:p>
+            <w:pPr>
+              <w:rPr>
+                <w:rFonts w:ascii="Muli" w:hAnsi="Muli"/>
+                <w:sz w:val="28"/>
+                <w:szCs w:val="28"/>
+              </w:rPr>
+            </w:pPr>
+          </w:p>
+          <w:p>
+            <w:pPr>
+              <w:pStyle w:val="ListParagraph"/>
+              <w:numPr>
+                <w:ilvl w:val="0"/>
+                <w:numId w:val="1"/>
+              </w:numPr>
+              <w:spacing w:line="240" w:lineRule="auto"/>
+              <w:rPr>
+                <w:rFonts w:ascii="Muli" w:hAnsi="Muli"/>
+                <w:sz w:val="28"/>
+                <w:szCs w:val="28"/>
+              </w:rPr>
+            </w:pPr>
+            <w:r>
+              <w:rPr>
+                <w:rFonts w:ascii="Muli" w:hAnsi="Muli"/>
+                <w:sz w:val="28"/>
+                <w:szCs w:val="28"/>
+              </w:rPr>
+              <w:t>Sign the {% if other_marriage == False %}form{% else %}forms{% endif %} with the father {% if other_marriage == True %}and your ex-spouse {% endif %} in front of the witnesses you listed.</w:t>
+            </w:r>
+          </w:p>
+        </w:tc>
+      </w:tr>
+      <w:tr>
+        <w:tc>
+          <w:tcPr>
+            <w:tcW w:w="1795" w:type="dxa"/>
+            <w:vAlign w:val="center"/>
+          </w:tcPr>
+          <w:p>
+            <w:pPr>
+              <w:rPr>
+                <w:rFonts w:ascii="Muli" w:hAnsi="Muli"/>
+                <w:sz w:val="28"/>
+                <w:szCs w:val="28"/>
+              </w:rPr>
+            </w:pPr>
+            <w:r>
+              <w:rPr>
+                <w:rFonts w:ascii="Muli" w:hAnsi="Muli"/>
+                <w:noProof/>
+                <w:sz w:val="28"/>
+                <w:szCs w:val="28"/>
+              </w:rPr>
+              <w:drawing>
+                <wp:inline distT="0" distB="0" distL="0" distR="0" wp14:anchorId="152E1A85" wp14:editId="24BC0C14">
+                  <wp:extent cx="914400" cy="914400"/>
+                  <wp:effectExtent l="0" t="0" r="0" b="0"/>
+                  <wp:docPr id="6" name="Picture 6"/>
+                  <wp:cNvGraphicFramePr>
+                    <a:graphicFrameLocks xmlns:a="http://schemas.openxmlformats.org/drawingml/2006/main" noChangeAspect="1"/>
+                  </wp:cNvGraphicFramePr>
+                  <a:graphic xmlns:a="http://schemas.openxmlformats.org/drawingml/2006/main">
+                    <a:graphicData uri="http://schemas.openxmlformats.org/drawingml/2006/picture">
+                      <pic:pic xmlns:pic="http://schemas.openxmlformats.org/drawingml/2006/picture">
+                        <pic:nvPicPr>
+                          <pic:cNvPr id="6" name="Picture 6"/>
+                          <pic:cNvPicPr/>
+                        </pic:nvPicPr>
+                        <pic:blipFill>
+                          <a:blip r:embed="rId10">
+                            <a:extLst>
+                              <a:ext uri="{28A0092B-C50C-407E-A947-70E740481C1C}">
+                                <a14:useLocalDpi xmlns:a14="http://schemas.microsoft.com/office/drawing/2010/main" val="0"/>
+                              </a:ext>
+                            </a:extLst>
+                          </a:blip>
+                          <a:stretch>
+                            <a:fillRect/>
+                          </a:stretch>
+                        </pic:blipFill>
+                        <pic:spPr>
+                          <a:xfrm>
+                            <a:off x="0" y="0"/>
+                            <a:ext cx="914400" cy="914400"/>
+                          </a:xfrm>
+                          <a:prstGeom prst="rect">
+                            <a:avLst/>
+                          </a:prstGeom>
+                        </pic:spPr>
+                      </pic:pic>
+                    </a:graphicData>
+                  </a:graphic>
+                </wp:inline>
+              </w:drawing>
+            </w:r>
+          </w:p>
+          <w:p>
+            <w:pPr>
+              <w:rPr>
+                <w:rFonts w:ascii="Muli" w:hAnsi="Muli"/>
+                <w:sz w:val="16"/>
+                <w:szCs w:val="16"/>
+              </w:rPr>
+            </w:pPr>
+            <w:r>
+              <w:rPr>
+                <w:rFonts w:ascii="Muli" w:hAnsi="Muli"/>
+                <w:sz w:val="16"/>
+                <w:szCs w:val="16"/>
+              </w:rPr>
+              <w:t xml:space="preserve"> </w:t>
+            </w:r>
+          </w:p>
+        </w:tc>
+        <w:tc>
+          <w:tcPr>
+            <w:tcW w:w="8100" w:type="dxa"/>
+          </w:tcPr>
+          <w:p>
+            <w:pPr>
+              <w:rPr>
+                <w:rFonts w:ascii="Muli" w:hAnsi="Muli"/>
+                <w:sz w:val="28"/>
+                <w:szCs w:val="28"/>
+              </w:rPr>
+            </w:pPr>
+          </w:p>
+          <w:p>
+            <w:pPr>
+              <w:pStyle w:val="ListParagraph"/>
+              <w:numPr>
+                <w:ilvl w:val="0"/>
+                <w:numId w:val="1"/>
+              </w:numPr>
+              <w:spacing w:line="240" w:lineRule="auto"/>
+              <w:rPr>
+                <w:rFonts w:ascii="Muli" w:hAnsi="Muli"/>
+                <w:sz w:val="28"/>
+                <w:szCs w:val="28"/>
+              </w:rPr>
+            </w:pPr>
+            <w:r>
+              <w:rPr>
+                <w:rFonts w:ascii="Muli" w:hAnsi="Muli"/>
+                <w:sz w:val="28"/>
+                <w:szCs w:val="28"/>
+              </w:rPr>
+              <w:t xml:space="preserve">Keep a copy of the </w:t>
+            </w:r>
+            <w:r>
+              <w:rPr>
+                <w:rFonts w:ascii="Muli" w:hAnsi="Muli"/>
+                <w:sz w:val="28"/>
+                <w:szCs w:val="28"/>
+              </w:rPr>
+              <w:t>{% if other_marriage == False %}</w:t>
+            </w:r>
+            <w:r>
+              <w:rPr>
+                <w:rFonts w:ascii="Muli" w:hAnsi="Muli"/>
+                <w:sz w:val="28"/>
+                <w:szCs w:val="28"/>
+              </w:rPr>
+              <w:t>form</w:t>
+            </w:r>
+            <w:r>
+              <w:rPr>
+                <w:rFonts w:ascii="Muli" w:hAnsi="Muli"/>
+                <w:sz w:val="28"/>
+                <w:szCs w:val="28"/>
+              </w:rPr>
+              <w:t>{% else %}forms{% endif %}</w:t>
+            </w:r>
+            <w:r>
+              <w:rPr>
+                <w:rFonts w:ascii="Muli" w:hAnsi="Muli"/>
+                <w:sz w:val="28"/>
+                <w:szCs w:val="28"/>
+              </w:rPr>
+              <w:t xml:space="preserve"> for your records.</w:t>
+            </w:r>
+          </w:p>
+        </w:tc>
+      </w:tr>
+      <w:tr>
+        <w:tc>
+          <w:tcPr>
+            <w:tcW w:w="1795" w:type="dxa"/>
+            <w:vAlign w:val="center"/>
+          </w:tcPr>
+          <w:p>
+            <w:pPr>
+              <w:rPr>
+                <w:rFonts w:ascii="Muli" w:hAnsi="Muli"/>
+                <w:sz w:val="28"/>
+                <w:szCs w:val="28"/>
+              </w:rPr>
+            </w:pPr>
+            <w:r>
+              <w:rPr>
+                <w:rFonts w:ascii="Muli" w:hAnsi="Muli"/>
+                <w:noProof/>
+                <w:sz w:val="28"/>
+                <w:szCs w:val="28"/>
               </w:rPr>
               <w:drawing>
                 <wp:inline distT="0" distB="0" distL="0" distR="0" wp14:anchorId="73347447">
@@ -685,7 +716,7 @@
                           </pic:cNvPicPr>
                         </pic:nvPicPr>
                         <pic:blipFill>
-                          <a:blip r:embed="rId9">
+                          <a:blip r:embed="rId11">
                             <a:extLst>
                               <a:ext uri="{28A0092B-C50C-407E-A947-70E740481C1C}">
                                 <a14:useLocalDpi xmlns:a14="http://schemas.microsoft.com/office/drawing/2010/main" val="0"/>
@@ -880,7 +911,7 @@
     <w:p/>
     <w:p/>
     <w:sectPr>
-      <w:footerReference w:type="first" r:id="rId10"/>
+      <w:footerReference w:type="first" r:id="rId12"/>
       <w:pgSz w:w="12240" w:h="15840"/>
       <w:pgMar w:top="864" w:right="1152" w:bottom="1440" w:left="1440" w:header="720" w:footer="720" w:gutter="0"/>
       <w:pgNumType w:start="1"/>
@@ -890,6 +921,31 @@
     </w:sectPr>
   </w:body>
 </w:document>
+</file>
+
+<file path=word/endnotes.xml><?xml version="1.0" encoding="utf-8"?>
+<w:endnotes xmlns:wpc="http://schemas.microsoft.com/office/word/2010/wordprocessingCanvas" xmlns:cx="http://schemas.microsoft.com/office/drawing/2014/chartex" xmlns:mc="http://schemas.openxmlformats.org/markup-compatibility/2006" xmlns:o="urn:schemas-microsoft-com:office:office" xmlns:r="http://schemas.openxmlformats.org/officeDocument/2006/relationships" xmlns:m="http://schemas.openxmlformats.org/officeDocument/2006/math" xmlns:v="urn:schemas-microsoft-com:vml" xmlns:wp14="http://schemas.microsoft.com/office/word/2010/wordprocessingDrawing" xmlns:wp="http://schemas.openxmlformats.org/drawingml/2006/wordprocessingDrawing" xmlns:w10="urn:schemas-microsoft-com:office:word" xmlns:w="http://schemas.openxmlformats.org/wordprocessingml/2006/main" xmlns:w14="http://schemas.microsoft.com/office/word/2010/wordml" xmlns:w15="http://schemas.microsoft.com/office/word/2012/wordml" xmlns:w16se="http://schemas.microsoft.com/office/word/2015/wordml/symex" xmlns:wpg="http://schemas.microsoft.com/office/word/2010/wordprocessingGroup" xmlns:wpi="http://schemas.microsoft.com/office/word/2010/wordprocessingInk" xmlns:wne="http://schemas.microsoft.com/office/word/2006/wordml" xmlns:wps="http://schemas.microsoft.com/office/word/2010/wordprocessingShape" mc:Ignorable="w14 w15 w16se wp14">
+  <w:endnote w:type="separator" w:id="-1">
+    <w:p>
+      <w:pPr>
+        <w:spacing w:after="0" w:line="240" w:lineRule="auto"/>
+      </w:pPr>
+      <w:r>
+        <w:separator/>
+      </w:r>
+    </w:p>
+  </w:endnote>
+  <w:endnote w:type="continuationSeparator" w:id="0">
+    <w:p>
+      <w:pPr>
+        <w:spacing w:after="0" w:line="240" w:lineRule="auto"/>
+      </w:pPr>
+      <w:r>
+        <w:continuationSeparator/>
+      </w:r>
+    </w:p>
+  </w:endnote>
+</w:endnotes>
 </file>
 
 <file path=word/footer1.xml><?xml version="1.0" encoding="utf-8"?>
@@ -919,6 +975,31 @@
     </w:hyperlink>
   </w:p>
 </w:ftr>
+</file>
+
+<file path=word/footnotes.xml><?xml version="1.0" encoding="utf-8"?>
+<w:footnotes xmlns:wpc="http://schemas.microsoft.com/office/word/2010/wordprocessingCanvas" xmlns:cx="http://schemas.microsoft.com/office/drawing/2014/chartex" xmlns:mc="http://schemas.openxmlformats.org/markup-compatibility/2006" xmlns:o="urn:schemas-microsoft-com:office:office" xmlns:r="http://schemas.openxmlformats.org/officeDocument/2006/relationships" xmlns:m="http://schemas.openxmlformats.org/officeDocument/2006/math" xmlns:v="urn:schemas-microsoft-com:vml" xmlns:wp14="http://schemas.microsoft.com/office/word/2010/wordprocessingDrawing" xmlns:wp="http://schemas.openxmlformats.org/drawingml/2006/wordprocessingDrawing" xmlns:w10="urn:schemas-microsoft-com:office:word" xmlns:w="http://schemas.openxmlformats.org/wordprocessingml/2006/main" xmlns:w14="http://schemas.microsoft.com/office/word/2010/wordml" xmlns:w15="http://schemas.microsoft.com/office/word/2012/wordml" xmlns:w16se="http://schemas.microsoft.com/office/word/2015/wordml/symex" xmlns:wpg="http://schemas.microsoft.com/office/word/2010/wordprocessingGroup" xmlns:wpi="http://schemas.microsoft.com/office/word/2010/wordprocessingInk" xmlns:wne="http://schemas.microsoft.com/office/word/2006/wordml" xmlns:wps="http://schemas.microsoft.com/office/word/2010/wordprocessingShape" mc:Ignorable="w14 w15 w16se wp14">
+  <w:footnote w:type="separator" w:id="-1">
+    <w:p>
+      <w:pPr>
+        <w:spacing w:after="0" w:line="240" w:lineRule="auto"/>
+      </w:pPr>
+      <w:r>
+        <w:separator/>
+      </w:r>
+    </w:p>
+  </w:footnote>
+  <w:footnote w:type="continuationSeparator" w:id="0">
+    <w:p>
+      <w:pPr>
+        <w:spacing w:after="0" w:line="240" w:lineRule="auto"/>
+      </w:pPr>
+      <w:r>
+        <w:continuationSeparator/>
+      </w:r>
+    </w:p>
+  </w:footnote>
+</w:footnotes>
 </file>
 
 <file path=word/numbering.xml><?xml version="1.0" encoding="utf-8"?>

</xml_diff>

<commit_message>
Implemented 12/1 feedback, simplified witnesses section
</commit_message>
<xml_diff>
--- a/docassemble/VoluntaryAcknowledgementOfParentage/data/templates/vap_instructions.docx
+++ b/docassemble/VoluntaryAcknowledgementOfParentage/data/templates/vap_instructions.docx
@@ -318,71 +318,7 @@
                 <w:sz w:val="28"/>
                 <w:szCs w:val="28"/>
               </w:rPr>
-              <w:t>{% if other_marriage == False %}</w:t>
-            </w:r>
-            <w:r>
-              <w:rPr>
-                <w:rFonts w:ascii="Muli" w:hAnsi="Muli"/>
-                <w:sz w:val="28"/>
-                <w:szCs w:val="28"/>
-              </w:rPr>
-              <w:t xml:space="preserve">Print the </w:t>
-            </w:r>
-            <w:r>
-              <w:rPr>
-                <w:rFonts w:ascii="Muli" w:hAnsi="Muli"/>
-                <w:sz w:val="28"/>
-                <w:szCs w:val="28"/>
-              </w:rPr>
-              <w:t>form</w:t>
-            </w:r>
-            <w:r>
-              <w:rPr>
-                <w:rFonts w:ascii="Muli" w:hAnsi="Muli"/>
-                <w:sz w:val="28"/>
-                <w:szCs w:val="28"/>
-              </w:rPr>
-              <w:t>.</w:t>
-            </w:r>
-            <w:r>
-              <w:rPr>
-                <w:rFonts w:ascii="Muli" w:hAnsi="Muli"/>
-                <w:sz w:val="28"/>
-                <w:szCs w:val="28"/>
-              </w:rPr>
-              <w:t xml:space="preserve"> Read page 2 of the form for more detailed instructions.</w:t>
-            </w:r>
-            <w:r>
-              <w:rPr>
-                <w:rFonts w:ascii="Muli" w:hAnsi="Muli"/>
-                <w:sz w:val="28"/>
-                <w:szCs w:val="28"/>
-              </w:rPr>
-              <w:t>{% else %}Print the forms.</w:t>
-            </w:r>
-            <w:r>
-              <w:rPr>
-                <w:rFonts w:ascii="Muli" w:hAnsi="Muli"/>
-                <w:sz w:val="28"/>
-                <w:szCs w:val="28"/>
-              </w:rPr>
-              <w:t xml:space="preserve"> </w:t>
-            </w:r>
-            <w:r>
-              <w:rPr>
-                <w:rFonts w:ascii="Muli" w:hAnsi="Muli"/>
-                <w:sz w:val="28"/>
-                <w:szCs w:val="28"/>
-              </w:rPr>
-              <w:t>Read page 2 of the form</w:t>
-            </w:r>
-            <w:r>
-              <w:rPr>
-                <w:rFonts w:ascii="Muli" w:hAnsi="Muli"/>
-                <w:sz w:val="28"/>
-                <w:szCs w:val="28"/>
-              </w:rPr>
-              <w:t>s</w:t>
+              <w:t>{% if child_born == False %}Once the child is born, add the child’s information to the {% if other_marriage == True %}forms{% else %} form{% endif %}. {% endif %}</w:t>
             </w:r>
             <w:bookmarkStart w:id="0" w:name="_GoBack"/>
             <w:bookmarkEnd w:id="0"/>
@@ -392,7 +328,55 @@
                 <w:sz w:val="28"/>
                 <w:szCs w:val="28"/>
               </w:rPr>
-              <w:t xml:space="preserve"> for more detailed instructions.</w:t>
+              <w:t>{% if other_marriage == False %}</w:t>
+            </w:r>
+            <w:r>
+              <w:rPr>
+                <w:rFonts w:ascii="Muli" w:hAnsi="Muli"/>
+                <w:sz w:val="28"/>
+                <w:szCs w:val="28"/>
+              </w:rPr>
+              <w:t xml:space="preserve">Print the </w:t>
+            </w:r>
+            <w:r>
+              <w:rPr>
+                <w:rFonts w:ascii="Muli" w:hAnsi="Muli"/>
+                <w:sz w:val="28"/>
+                <w:szCs w:val="28"/>
+              </w:rPr>
+              <w:t>form</w:t>
+            </w:r>
+            <w:r>
+              <w:rPr>
+                <w:rFonts w:ascii="Muli" w:hAnsi="Muli"/>
+                <w:sz w:val="28"/>
+                <w:szCs w:val="28"/>
+              </w:rPr>
+              <w:t>.</w:t>
+            </w:r>
+            <w:r>
+              <w:rPr>
+                <w:rFonts w:ascii="Muli" w:hAnsi="Muli"/>
+                <w:sz w:val="28"/>
+                <w:szCs w:val="28"/>
+              </w:rPr>
+              <w:t xml:space="preserve"> Read page 2 of the form for more detailed instructions.</w:t>
+            </w:r>
+            <w:r>
+              <w:rPr>
+                <w:rFonts w:ascii="Muli" w:hAnsi="Muli"/>
+                <w:sz w:val="28"/>
+                <w:szCs w:val="28"/>
+              </w:rPr>
+              <w:t>{% else %}Print the forms.</w:t>
+            </w:r>
+            <w:r>
+              <w:rPr>
+                <w:rFonts w:ascii="Muli" w:hAnsi="Muli"/>
+                <w:sz w:val="28"/>
+                <w:szCs w:val="28"/>
+              </w:rPr>
+              <w:t xml:space="preserve"> Read page 2 of the forms for more detailed instructions.</w:t>
             </w:r>
             <w:r>
               <w:rPr>
@@ -520,7 +504,55 @@
                 <w:sz w:val="28"/>
                 <w:szCs w:val="28"/>
               </w:rPr>
-              <w:t>Sign the {% if other_marriage == False %}form{% else %}forms{% endif %} with the father {% if other_marriage == True %}and your ex-spouse {% endif %} in front of the witnesses you listed.</w:t>
+              <w:t>Both parents must sign the Voluntary Acknowledgement of Paternity in front of witnesses.</w:t>
+            </w:r>
+            <w:r>
+              <w:rPr>
+                <w:rFonts w:ascii="Muli" w:hAnsi="Muli"/>
+                <w:sz w:val="28"/>
+                <w:szCs w:val="28"/>
+              </w:rPr>
+              <w:t xml:space="preserve"> {% if other_marriage == </w:t>
+            </w:r>
+            <w:r>
+              <w:rPr>
+                <w:rFonts w:ascii="Muli" w:hAnsi="Muli"/>
+                <w:sz w:val="28"/>
+                <w:szCs w:val="28"/>
+              </w:rPr>
+              <w:t>True %}The mother and the</w:t>
+            </w:r>
+            <w:r>
+              <w:rPr>
+                <w:rFonts w:ascii="Muli" w:hAnsi="Muli"/>
+                <w:sz w:val="28"/>
+                <w:szCs w:val="28"/>
+              </w:rPr>
+              <w:t xml:space="preserve"> husband or ex-husband must sign</w:t>
+            </w:r>
+            <w:r>
+              <w:rPr>
+                <w:rFonts w:ascii="Muli" w:hAnsi="Muli"/>
+                <w:sz w:val="28"/>
+                <w:szCs w:val="28"/>
+              </w:rPr>
+              <w:t xml:space="preserve"> the Denial of Paternity in front of witnesses</w:t>
+            </w:r>
+            <w:r>
+              <w:rPr>
+                <w:rFonts w:ascii="Muli" w:hAnsi="Muli"/>
+                <w:sz w:val="28"/>
+                <w:szCs w:val="28"/>
+              </w:rPr>
+              <w:t>. {% endif %}</w:t>
+            </w:r>
+            <w:r>
+              <w:rPr>
+                <w:rFonts w:ascii="Muli" w:hAnsi="Muli"/>
+                <w:sz w:val="28"/>
+                <w:szCs w:val="28"/>
+              </w:rPr>
+              <w:t>Witnesses need to sign, date, and complete the witness information section.</w:t>
             </w:r>
           </w:p>
         </w:tc>

</xml_diff>

<commit_message>
Updated full name functions, minor template fixes
</commit_message>
<xml_diff>
--- a/docassemble/VoluntaryAcknowledgementOfParentage/data/templates/vap_instructions.docx
+++ b/docassemble/VoluntaryAcknowledgementOfParentage/data/templates/vap_instructions.docx
@@ -1,6 +1,6 @@
 
 <file path=word/document.xml><?xml version="1.0" encoding="utf-8"?>
-<w:document xmlns:wpc="http://schemas.microsoft.com/office/word/2010/wordprocessingCanvas" xmlns:cx="http://schemas.microsoft.com/office/drawing/2014/chartex" xmlns:mc="http://schemas.openxmlformats.org/markup-compatibility/2006" xmlns:o="urn:schemas-microsoft-com:office:office" xmlns:r="http://schemas.openxmlformats.org/officeDocument/2006/relationships" xmlns:m="http://schemas.openxmlformats.org/officeDocument/2006/math" xmlns:v="urn:schemas-microsoft-com:vml" xmlns:wp14="http://schemas.microsoft.com/office/word/2010/wordprocessingDrawing" xmlns:wp="http://schemas.openxmlformats.org/drawingml/2006/wordprocessingDrawing" xmlns:w10="urn:schemas-microsoft-com:office:word" xmlns:w="http://schemas.openxmlformats.org/wordprocessingml/2006/main" xmlns:w14="http://schemas.microsoft.com/office/word/2010/wordml" xmlns:w15="http://schemas.microsoft.com/office/word/2012/wordml" xmlns:w16se="http://schemas.microsoft.com/office/word/2015/wordml/symex" xmlns:wpg="http://schemas.microsoft.com/office/word/2010/wordprocessingGroup" xmlns:wpi="http://schemas.microsoft.com/office/word/2010/wordprocessingInk" xmlns:wne="http://schemas.microsoft.com/office/word/2006/wordml" xmlns:wps="http://schemas.microsoft.com/office/word/2010/wordprocessingShape" mc:Ignorable="w14 w15 w16se wp14">
+<w:document xmlns:wpc="http://schemas.microsoft.com/office/word/2010/wordprocessingCanvas" xmlns:cx="http://schemas.microsoft.com/office/drawing/2014/chartex" xmlns:cx1="http://schemas.microsoft.com/office/drawing/2015/9/8/chartex" xmlns:cx2="http://schemas.microsoft.com/office/drawing/2015/10/21/chartex" xmlns:cx3="http://schemas.microsoft.com/office/drawing/2016/5/9/chartex" xmlns:cx4="http://schemas.microsoft.com/office/drawing/2016/5/10/chartex" xmlns:cx5="http://schemas.microsoft.com/office/drawing/2016/5/11/chartex" xmlns:cx6="http://schemas.microsoft.com/office/drawing/2016/5/12/chartex" xmlns:cx7="http://schemas.microsoft.com/office/drawing/2016/5/13/chartex" xmlns:cx8="http://schemas.microsoft.com/office/drawing/2016/5/14/chartex" xmlns:mc="http://schemas.openxmlformats.org/markup-compatibility/2006" xmlns:aink="http://schemas.microsoft.com/office/drawing/2016/ink" xmlns:am3d="http://schemas.microsoft.com/office/drawing/2017/model3d" xmlns:o="urn:schemas-microsoft-com:office:office" xmlns:oel="http://schemas.microsoft.com/office/2019/extlst" xmlns:r="http://schemas.openxmlformats.org/officeDocument/2006/relationships" xmlns:m="http://schemas.openxmlformats.org/officeDocument/2006/math" xmlns:v="urn:schemas-microsoft-com:vml" xmlns:wp14="http://schemas.microsoft.com/office/word/2010/wordprocessingDrawing" xmlns:wp="http://schemas.openxmlformats.org/drawingml/2006/wordprocessingDrawing" xmlns:w10="urn:schemas-microsoft-com:office:word" xmlns:w="http://schemas.openxmlformats.org/wordprocessingml/2006/main" xmlns:w14="http://schemas.microsoft.com/office/word/2010/wordml" xmlns:w15="http://schemas.microsoft.com/office/word/2012/wordml" xmlns:w16cex="http://schemas.microsoft.com/office/word/2018/wordml/cex" xmlns:w16cid="http://schemas.microsoft.com/office/word/2016/wordml/cid" xmlns:w16="http://schemas.microsoft.com/office/word/2018/wordml" xmlns:w16du="http://schemas.microsoft.com/office/word/2023/wordml/word16du" xmlns:w16sdtdh="http://schemas.microsoft.com/office/word/2020/wordml/sdtdatahash" xmlns:w16sdtfl="http://schemas.microsoft.com/office/word/2024/wordml/sdtformatlock" xmlns:w16se="http://schemas.microsoft.com/office/word/2015/wordml/symex" xmlns:wpg="http://schemas.microsoft.com/office/word/2010/wordprocessingGroup" xmlns:wpi="http://schemas.microsoft.com/office/word/2010/wordprocessingInk" xmlns:wne="http://schemas.microsoft.com/office/word/2006/wordml" xmlns:wps="http://schemas.microsoft.com/office/word/2010/wordprocessingShape" mc:Ignorable="w14 w15 w16se w16cid w16 w16cex w16sdtdh w16sdtfl w16du wp14">
   <w:body>
     <w:p>
       <w:pPr>
@@ -21,7 +21,7 @@
           <w:szCs w:val="24"/>
         </w:rPr>
         <w:drawing>
-          <wp:anchor distT="0" distB="0" distL="114300" distR="114300" simplePos="0" relativeHeight="251659264" behindDoc="1" locked="0" layoutInCell="1" allowOverlap="1" wp14:anchorId="2D91604B" wp14:editId="3D27D957">
+          <wp:anchor distT="0" distB="0" distL="114300" distR="114300" simplePos="0" relativeHeight="251659264" behindDoc="1" locked="0" layoutInCell="1" allowOverlap="1" wp14:anchorId="56995CFB" wp14:editId="5490DD67">
             <wp:simplePos x="0" y="0"/>
             <wp:positionH relativeFrom="column">
               <wp:posOffset>5038725</wp:posOffset>
@@ -224,7 +224,7 @@
                 <w:szCs w:val="28"/>
               </w:rPr>
               <w:drawing>
-                <wp:inline distT="0" distB="0" distL="0" distR="0" wp14:anchorId="3CC9AC02" wp14:editId="1FD8948E">
+                <wp:inline distT="0" distB="0" distL="0" distR="0" wp14:anchorId="548A988D" wp14:editId="640B34C8">
                   <wp:extent cx="914400" cy="914400"/>
                   <wp:effectExtent l="0" t="0" r="0" b="0"/>
                   <wp:docPr id="2" name="Picture 2"/>
@@ -409,7 +409,7 @@
                 <w:szCs w:val="28"/>
               </w:rPr>
               <w:drawing>
-                <wp:inline distT="0" distB="0" distL="0" distR="0" wp14:anchorId="52C7DE88" wp14:editId="58B0E42B">
+                <wp:inline distT="0" distB="0" distL="0" distR="0" wp14:anchorId="1CF4DB83" wp14:editId="7895F7EB">
                   <wp:extent cx="914400" cy="914400"/>
                   <wp:effectExtent l="0" t="0" r="0" b="0"/>
                   <wp:docPr id="3" name="Picture 3"/>
@@ -577,7 +577,7 @@
                 <w:szCs w:val="28"/>
               </w:rPr>
               <w:drawing>
-                <wp:inline distT="0" distB="0" distL="0" distR="0" wp14:anchorId="152E1A85" wp14:editId="24BC0C14">
+                <wp:inline distT="0" distB="0" distL="0" distR="0" wp14:anchorId="2C54EF94" wp14:editId="5177C852">
                   <wp:extent cx="914400" cy="914400"/>
                   <wp:effectExtent l="0" t="0" r="0" b="0"/>
                   <wp:docPr id="6" name="Picture 6"/>
@@ -729,7 +729,7 @@
                 <w:szCs w:val="28"/>
               </w:rPr>
               <w:drawing>
-                <wp:inline distT="0" distB="0" distL="0" distR="0" wp14:anchorId="73347447">
+                <wp:inline distT="0" distB="0" distL="0" distR="0" wp14:anchorId="7B4CDD88" wp14:editId="4EDBB240">
                   <wp:extent cx="914400" cy="914400"/>
                   <wp:effectExtent l="0" t="0" r="0" b="0"/>
                   <wp:docPr id="4" name="Picture 4"/>
@@ -946,8 +946,6 @@
         </w:rPr>
         <w:t>Administrative Coordination Unit</w:t>
       </w:r>
-      <w:bookmarkStart w:id="0" w:name="_GoBack"/>
-      <w:bookmarkEnd w:id="0"/>
       <w:r>
         <w:rPr>
           <w:rFonts w:ascii="Muli" w:hAnsi="Muli"/>
@@ -959,15 +957,6 @@
         <w:t>.</w:t>
       </w:r>
     </w:p>
-    <w:p>
-      <w:pPr>
-        <w:rPr>
-          <w:rFonts w:ascii="Muli" w:hAnsi="Muli"/>
-        </w:rPr>
-      </w:pPr>
-    </w:p>
-    <w:p/>
-    <w:p/>
     <w:sectPr>
       <w:footerReference w:type="first" r:id="rId12"/>
       <w:pgSz w:w="12240" w:h="15840"/>
@@ -982,7 +971,7 @@
 </file>
 
 <file path=word/endnotes.xml><?xml version="1.0" encoding="utf-8"?>
-<w:endnotes xmlns:wpc="http://schemas.microsoft.com/office/word/2010/wordprocessingCanvas" xmlns:cx="http://schemas.microsoft.com/office/drawing/2014/chartex" xmlns:mc="http://schemas.openxmlformats.org/markup-compatibility/2006" xmlns:o="urn:schemas-microsoft-com:office:office" xmlns:r="http://schemas.openxmlformats.org/officeDocument/2006/relationships" xmlns:m="http://schemas.openxmlformats.org/officeDocument/2006/math" xmlns:v="urn:schemas-microsoft-com:vml" xmlns:wp14="http://schemas.microsoft.com/office/word/2010/wordprocessingDrawing" xmlns:wp="http://schemas.openxmlformats.org/drawingml/2006/wordprocessingDrawing" xmlns:w10="urn:schemas-microsoft-com:office:word" xmlns:w="http://schemas.openxmlformats.org/wordprocessingml/2006/main" xmlns:w14="http://schemas.microsoft.com/office/word/2010/wordml" xmlns:w15="http://schemas.microsoft.com/office/word/2012/wordml" xmlns:w16se="http://schemas.microsoft.com/office/word/2015/wordml/symex" xmlns:wpg="http://schemas.microsoft.com/office/word/2010/wordprocessingGroup" xmlns:wpi="http://schemas.microsoft.com/office/word/2010/wordprocessingInk" xmlns:wne="http://schemas.microsoft.com/office/word/2006/wordml" xmlns:wps="http://schemas.microsoft.com/office/word/2010/wordprocessingShape" mc:Ignorable="w14 w15 w16se wp14">
+<w:endnotes xmlns:wpc="http://schemas.microsoft.com/office/word/2010/wordprocessingCanvas" xmlns:cx="http://schemas.microsoft.com/office/drawing/2014/chartex" xmlns:cx1="http://schemas.microsoft.com/office/drawing/2015/9/8/chartex" xmlns:cx2="http://schemas.microsoft.com/office/drawing/2015/10/21/chartex" xmlns:cx3="http://schemas.microsoft.com/office/drawing/2016/5/9/chartex" xmlns:cx4="http://schemas.microsoft.com/office/drawing/2016/5/10/chartex" xmlns:cx5="http://schemas.microsoft.com/office/drawing/2016/5/11/chartex" xmlns:cx6="http://schemas.microsoft.com/office/drawing/2016/5/12/chartex" xmlns:cx7="http://schemas.microsoft.com/office/drawing/2016/5/13/chartex" xmlns:cx8="http://schemas.microsoft.com/office/drawing/2016/5/14/chartex" xmlns:mc="http://schemas.openxmlformats.org/markup-compatibility/2006" xmlns:aink="http://schemas.microsoft.com/office/drawing/2016/ink" xmlns:am3d="http://schemas.microsoft.com/office/drawing/2017/model3d" xmlns:o="urn:schemas-microsoft-com:office:office" xmlns:oel="http://schemas.microsoft.com/office/2019/extlst" xmlns:r="http://schemas.openxmlformats.org/officeDocument/2006/relationships" xmlns:m="http://schemas.openxmlformats.org/officeDocument/2006/math" xmlns:v="urn:schemas-microsoft-com:vml" xmlns:wp14="http://schemas.microsoft.com/office/word/2010/wordprocessingDrawing" xmlns:wp="http://schemas.openxmlformats.org/drawingml/2006/wordprocessingDrawing" xmlns:w10="urn:schemas-microsoft-com:office:word" xmlns:w="http://schemas.openxmlformats.org/wordprocessingml/2006/main" xmlns:w14="http://schemas.microsoft.com/office/word/2010/wordml" xmlns:w15="http://schemas.microsoft.com/office/word/2012/wordml" xmlns:w16cex="http://schemas.microsoft.com/office/word/2018/wordml/cex" xmlns:w16cid="http://schemas.microsoft.com/office/word/2016/wordml/cid" xmlns:w16="http://schemas.microsoft.com/office/word/2018/wordml" xmlns:w16du="http://schemas.microsoft.com/office/word/2023/wordml/word16du" xmlns:w16sdtdh="http://schemas.microsoft.com/office/word/2020/wordml/sdtdatahash" xmlns:w16sdtfl="http://schemas.microsoft.com/office/word/2024/wordml/sdtformatlock" xmlns:w16se="http://schemas.microsoft.com/office/word/2015/wordml/symex" xmlns:wpg="http://schemas.microsoft.com/office/word/2010/wordprocessingGroup" xmlns:wpi="http://schemas.microsoft.com/office/word/2010/wordprocessingInk" xmlns:wne="http://schemas.microsoft.com/office/word/2006/wordml" xmlns:wps="http://schemas.microsoft.com/office/word/2010/wordprocessingShape" mc:Ignorable="w14 w15 w16se w16cid w16 w16cex w16sdtdh w16sdtfl w16du wp14">
   <w:endnote w:type="separator" w:id="-1">
     <w:p>
       <w:pPr>
@@ -1007,7 +996,7 @@
 </file>
 
 <file path=word/footer1.xml><?xml version="1.0" encoding="utf-8"?>
-<w:ftr xmlns:wpc="http://schemas.microsoft.com/office/word/2010/wordprocessingCanvas" xmlns:cx="http://schemas.microsoft.com/office/drawing/2014/chartex" xmlns:mc="http://schemas.openxmlformats.org/markup-compatibility/2006" xmlns:o="urn:schemas-microsoft-com:office:office" xmlns:r="http://schemas.openxmlformats.org/officeDocument/2006/relationships" xmlns:m="http://schemas.openxmlformats.org/officeDocument/2006/math" xmlns:v="urn:schemas-microsoft-com:vml" xmlns:wp14="http://schemas.microsoft.com/office/word/2010/wordprocessingDrawing" xmlns:wp="http://schemas.openxmlformats.org/drawingml/2006/wordprocessingDrawing" xmlns:w10="urn:schemas-microsoft-com:office:word" xmlns:w="http://schemas.openxmlformats.org/wordprocessingml/2006/main" xmlns:w14="http://schemas.microsoft.com/office/word/2010/wordml" xmlns:w15="http://schemas.microsoft.com/office/word/2012/wordml" xmlns:w16se="http://schemas.microsoft.com/office/word/2015/wordml/symex" xmlns:wpg="http://schemas.microsoft.com/office/word/2010/wordprocessingGroup" xmlns:wpi="http://schemas.microsoft.com/office/word/2010/wordprocessingInk" xmlns:wne="http://schemas.microsoft.com/office/word/2006/wordml" xmlns:wps="http://schemas.microsoft.com/office/word/2010/wordprocessingShape" mc:Ignorable="w14 w15 w16se wp14">
+<w:ftr xmlns:wpc="http://schemas.microsoft.com/office/word/2010/wordprocessingCanvas" xmlns:cx="http://schemas.microsoft.com/office/drawing/2014/chartex" xmlns:cx1="http://schemas.microsoft.com/office/drawing/2015/9/8/chartex" xmlns:cx2="http://schemas.microsoft.com/office/drawing/2015/10/21/chartex" xmlns:cx3="http://schemas.microsoft.com/office/drawing/2016/5/9/chartex" xmlns:cx4="http://schemas.microsoft.com/office/drawing/2016/5/10/chartex" xmlns:cx5="http://schemas.microsoft.com/office/drawing/2016/5/11/chartex" xmlns:cx6="http://schemas.microsoft.com/office/drawing/2016/5/12/chartex" xmlns:cx7="http://schemas.microsoft.com/office/drawing/2016/5/13/chartex" xmlns:cx8="http://schemas.microsoft.com/office/drawing/2016/5/14/chartex" xmlns:mc="http://schemas.openxmlformats.org/markup-compatibility/2006" xmlns:aink="http://schemas.microsoft.com/office/drawing/2016/ink" xmlns:am3d="http://schemas.microsoft.com/office/drawing/2017/model3d" xmlns:o="urn:schemas-microsoft-com:office:office" xmlns:oel="http://schemas.microsoft.com/office/2019/extlst" xmlns:r="http://schemas.openxmlformats.org/officeDocument/2006/relationships" xmlns:m="http://schemas.openxmlformats.org/officeDocument/2006/math" xmlns:v="urn:schemas-microsoft-com:vml" xmlns:wp14="http://schemas.microsoft.com/office/word/2010/wordprocessingDrawing" xmlns:wp="http://schemas.openxmlformats.org/drawingml/2006/wordprocessingDrawing" xmlns:w10="urn:schemas-microsoft-com:office:word" xmlns:w="http://schemas.openxmlformats.org/wordprocessingml/2006/main" xmlns:w14="http://schemas.microsoft.com/office/word/2010/wordml" xmlns:w15="http://schemas.microsoft.com/office/word/2012/wordml" xmlns:w16cex="http://schemas.microsoft.com/office/word/2018/wordml/cex" xmlns:w16cid="http://schemas.microsoft.com/office/word/2016/wordml/cid" xmlns:w16="http://schemas.microsoft.com/office/word/2018/wordml" xmlns:w16du="http://schemas.microsoft.com/office/word/2023/wordml/word16du" xmlns:w16sdtdh="http://schemas.microsoft.com/office/word/2020/wordml/sdtdatahash" xmlns:w16sdtfl="http://schemas.microsoft.com/office/word/2024/wordml/sdtformatlock" xmlns:w16se="http://schemas.microsoft.com/office/word/2015/wordml/symex" xmlns:wpg="http://schemas.microsoft.com/office/word/2010/wordprocessingGroup" xmlns:wpi="http://schemas.microsoft.com/office/word/2010/wordprocessingInk" xmlns:wne="http://schemas.microsoft.com/office/word/2006/wordml" xmlns:wps="http://schemas.microsoft.com/office/word/2010/wordprocessingShape" mc:Ignorable="w14 w15 w16se w16cid w16 w16cex w16sdtdh w16sdtfl w16du wp14">
   <w:p>
     <w:pPr>
       <w:pStyle w:val="Footer"/>
@@ -1036,7 +1025,7 @@
 </file>
 
 <file path=word/footnotes.xml><?xml version="1.0" encoding="utf-8"?>
-<w:footnotes xmlns:wpc="http://schemas.microsoft.com/office/word/2010/wordprocessingCanvas" xmlns:cx="http://schemas.microsoft.com/office/drawing/2014/chartex" xmlns:mc="http://schemas.openxmlformats.org/markup-compatibility/2006" xmlns:o="urn:schemas-microsoft-com:office:office" xmlns:r="http://schemas.openxmlformats.org/officeDocument/2006/relationships" xmlns:m="http://schemas.openxmlformats.org/officeDocument/2006/math" xmlns:v="urn:schemas-microsoft-com:vml" xmlns:wp14="http://schemas.microsoft.com/office/word/2010/wordprocessingDrawing" xmlns:wp="http://schemas.openxmlformats.org/drawingml/2006/wordprocessingDrawing" xmlns:w10="urn:schemas-microsoft-com:office:word" xmlns:w="http://schemas.openxmlformats.org/wordprocessingml/2006/main" xmlns:w14="http://schemas.microsoft.com/office/word/2010/wordml" xmlns:w15="http://schemas.microsoft.com/office/word/2012/wordml" xmlns:w16se="http://schemas.microsoft.com/office/word/2015/wordml/symex" xmlns:wpg="http://schemas.microsoft.com/office/word/2010/wordprocessingGroup" xmlns:wpi="http://schemas.microsoft.com/office/word/2010/wordprocessingInk" xmlns:wne="http://schemas.microsoft.com/office/word/2006/wordml" xmlns:wps="http://schemas.microsoft.com/office/word/2010/wordprocessingShape" mc:Ignorable="w14 w15 w16se wp14">
+<w:footnotes xmlns:wpc="http://schemas.microsoft.com/office/word/2010/wordprocessingCanvas" xmlns:cx="http://schemas.microsoft.com/office/drawing/2014/chartex" xmlns:cx1="http://schemas.microsoft.com/office/drawing/2015/9/8/chartex" xmlns:cx2="http://schemas.microsoft.com/office/drawing/2015/10/21/chartex" xmlns:cx3="http://schemas.microsoft.com/office/drawing/2016/5/9/chartex" xmlns:cx4="http://schemas.microsoft.com/office/drawing/2016/5/10/chartex" xmlns:cx5="http://schemas.microsoft.com/office/drawing/2016/5/11/chartex" xmlns:cx6="http://schemas.microsoft.com/office/drawing/2016/5/12/chartex" xmlns:cx7="http://schemas.microsoft.com/office/drawing/2016/5/13/chartex" xmlns:cx8="http://schemas.microsoft.com/office/drawing/2016/5/14/chartex" xmlns:mc="http://schemas.openxmlformats.org/markup-compatibility/2006" xmlns:aink="http://schemas.microsoft.com/office/drawing/2016/ink" xmlns:am3d="http://schemas.microsoft.com/office/drawing/2017/model3d" xmlns:o="urn:schemas-microsoft-com:office:office" xmlns:oel="http://schemas.microsoft.com/office/2019/extlst" xmlns:r="http://schemas.openxmlformats.org/officeDocument/2006/relationships" xmlns:m="http://schemas.openxmlformats.org/officeDocument/2006/math" xmlns:v="urn:schemas-microsoft-com:vml" xmlns:wp14="http://schemas.microsoft.com/office/word/2010/wordprocessingDrawing" xmlns:wp="http://schemas.openxmlformats.org/drawingml/2006/wordprocessingDrawing" xmlns:w10="urn:schemas-microsoft-com:office:word" xmlns:w="http://schemas.openxmlformats.org/wordprocessingml/2006/main" xmlns:w14="http://schemas.microsoft.com/office/word/2010/wordml" xmlns:w15="http://schemas.microsoft.com/office/word/2012/wordml" xmlns:w16cex="http://schemas.microsoft.com/office/word/2018/wordml/cex" xmlns:w16cid="http://schemas.microsoft.com/office/word/2016/wordml/cid" xmlns:w16="http://schemas.microsoft.com/office/word/2018/wordml" xmlns:w16du="http://schemas.microsoft.com/office/word/2023/wordml/word16du" xmlns:w16sdtdh="http://schemas.microsoft.com/office/word/2020/wordml/sdtdatahash" xmlns:w16sdtfl="http://schemas.microsoft.com/office/word/2024/wordml/sdtformatlock" xmlns:w16se="http://schemas.microsoft.com/office/word/2015/wordml/symex" xmlns:wpg="http://schemas.microsoft.com/office/word/2010/wordprocessingGroup" xmlns:wpi="http://schemas.microsoft.com/office/word/2010/wordprocessingInk" xmlns:wne="http://schemas.microsoft.com/office/word/2006/wordml" xmlns:wps="http://schemas.microsoft.com/office/word/2010/wordprocessingShape" mc:Ignorable="w14 w15 w16se w16cid w16 w16cex w16sdtdh w16sdtfl w16du wp14">
   <w:footnote w:type="separator" w:id="-1">
     <w:p>
       <w:pPr>
@@ -1061,7 +1050,7 @@
 </file>
 
 <file path=word/numbering.xml><?xml version="1.0" encoding="utf-8"?>
-<w:numbering xmlns:wpc="http://schemas.microsoft.com/office/word/2010/wordprocessingCanvas" xmlns:cx="http://schemas.microsoft.com/office/drawing/2014/chartex" xmlns:mc="http://schemas.openxmlformats.org/markup-compatibility/2006" xmlns:o="urn:schemas-microsoft-com:office:office" xmlns:r="http://schemas.openxmlformats.org/officeDocument/2006/relationships" xmlns:m="http://schemas.openxmlformats.org/officeDocument/2006/math" xmlns:v="urn:schemas-microsoft-com:vml" xmlns:wp14="http://schemas.microsoft.com/office/word/2010/wordprocessingDrawing" xmlns:wp="http://schemas.openxmlformats.org/drawingml/2006/wordprocessingDrawing" xmlns:w10="urn:schemas-microsoft-com:office:word" xmlns:w="http://schemas.openxmlformats.org/wordprocessingml/2006/main" xmlns:w14="http://schemas.microsoft.com/office/word/2010/wordml" xmlns:w15="http://schemas.microsoft.com/office/word/2012/wordml" xmlns:w16se="http://schemas.microsoft.com/office/word/2015/wordml/symex" xmlns:wpg="http://schemas.microsoft.com/office/word/2010/wordprocessingGroup" xmlns:wpi="http://schemas.microsoft.com/office/word/2010/wordprocessingInk" xmlns:wne="http://schemas.microsoft.com/office/word/2006/wordml" xmlns:wps="http://schemas.microsoft.com/office/word/2010/wordprocessingShape" mc:Ignorable="w14 w15 w16se wp14">
+<w:numbering xmlns:wpc="http://schemas.microsoft.com/office/word/2010/wordprocessingCanvas" xmlns:cx="http://schemas.microsoft.com/office/drawing/2014/chartex" xmlns:cx1="http://schemas.microsoft.com/office/drawing/2015/9/8/chartex" xmlns:cx2="http://schemas.microsoft.com/office/drawing/2015/10/21/chartex" xmlns:cx3="http://schemas.microsoft.com/office/drawing/2016/5/9/chartex" xmlns:cx4="http://schemas.microsoft.com/office/drawing/2016/5/10/chartex" xmlns:cx5="http://schemas.microsoft.com/office/drawing/2016/5/11/chartex" xmlns:cx6="http://schemas.microsoft.com/office/drawing/2016/5/12/chartex" xmlns:cx7="http://schemas.microsoft.com/office/drawing/2016/5/13/chartex" xmlns:cx8="http://schemas.microsoft.com/office/drawing/2016/5/14/chartex" xmlns:mc="http://schemas.openxmlformats.org/markup-compatibility/2006" xmlns:aink="http://schemas.microsoft.com/office/drawing/2016/ink" xmlns:am3d="http://schemas.microsoft.com/office/drawing/2017/model3d" xmlns:o="urn:schemas-microsoft-com:office:office" xmlns:oel="http://schemas.microsoft.com/office/2019/extlst" xmlns:r="http://schemas.openxmlformats.org/officeDocument/2006/relationships" xmlns:m="http://schemas.openxmlformats.org/officeDocument/2006/math" xmlns:v="urn:schemas-microsoft-com:vml" xmlns:wp14="http://schemas.microsoft.com/office/word/2010/wordprocessingDrawing" xmlns:wp="http://schemas.openxmlformats.org/drawingml/2006/wordprocessingDrawing" xmlns:w10="urn:schemas-microsoft-com:office:word" xmlns:w="http://schemas.openxmlformats.org/wordprocessingml/2006/main" xmlns:w14="http://schemas.microsoft.com/office/word/2010/wordml" xmlns:w15="http://schemas.microsoft.com/office/word/2012/wordml" xmlns:w16cex="http://schemas.microsoft.com/office/word/2018/wordml/cex" xmlns:w16cid="http://schemas.microsoft.com/office/word/2016/wordml/cid" xmlns:w16="http://schemas.microsoft.com/office/word/2018/wordml" xmlns:w16du="http://schemas.microsoft.com/office/word/2023/wordml/word16du" xmlns:w16sdtdh="http://schemas.microsoft.com/office/word/2020/wordml/sdtdatahash" xmlns:w16sdtfl="http://schemas.microsoft.com/office/word/2024/wordml/sdtformatlock" xmlns:w16se="http://schemas.microsoft.com/office/word/2015/wordml/symex" xmlns:wpg="http://schemas.microsoft.com/office/word/2010/wordprocessingGroup" xmlns:wpi="http://schemas.microsoft.com/office/word/2010/wordprocessingInk" xmlns:wne="http://schemas.microsoft.com/office/word/2006/wordml" xmlns:wps="http://schemas.microsoft.com/office/word/2010/wordprocessingShape" mc:Ignorable="w14 w15 w16se w16cid w16 w16cex w16sdtdh w16sdtfl w16du wp14">
   <w:abstractNum w:abstractNumId="0" w15:restartNumberingAfterBreak="0">
     <w:nsid w:val="6D8C54C7"/>
     <w:multiLevelType w:val="hybridMultilevel"/>
@@ -1151,14 +1140,14 @@
       </w:pPr>
     </w:lvl>
   </w:abstractNum>
-  <w:num w:numId="1">
+  <w:num w:numId="1" w16cid:durableId="1104424422">
     <w:abstractNumId w:val="0"/>
   </w:num>
 </w:numbering>
 </file>
 
 <file path=word/styles.xml><?xml version="1.0" encoding="utf-8"?>
-<w:styles xmlns:mc="http://schemas.openxmlformats.org/markup-compatibility/2006" xmlns:r="http://schemas.openxmlformats.org/officeDocument/2006/relationships" xmlns:w="http://schemas.openxmlformats.org/wordprocessingml/2006/main" xmlns:w14="http://schemas.microsoft.com/office/word/2010/wordml" xmlns:w15="http://schemas.microsoft.com/office/word/2012/wordml" xmlns:w16se="http://schemas.microsoft.com/office/word/2015/wordml/symex" mc:Ignorable="w14 w15 w16se">
+<w:styles xmlns:mc="http://schemas.openxmlformats.org/markup-compatibility/2006" xmlns:r="http://schemas.openxmlformats.org/officeDocument/2006/relationships" xmlns:w="http://schemas.openxmlformats.org/wordprocessingml/2006/main" xmlns:w14="http://schemas.microsoft.com/office/word/2010/wordml" xmlns:w15="http://schemas.microsoft.com/office/word/2012/wordml" xmlns:w16cex="http://schemas.microsoft.com/office/word/2018/wordml/cex" xmlns:w16cid="http://schemas.microsoft.com/office/word/2016/wordml/cid" xmlns:w16="http://schemas.microsoft.com/office/word/2018/wordml" xmlns:w16du="http://schemas.microsoft.com/office/word/2023/wordml/word16du" xmlns:w16sdtdh="http://schemas.microsoft.com/office/word/2020/wordml/sdtdatahash" xmlns:w16sdtfl="http://schemas.microsoft.com/office/word/2024/wordml/sdtformatlock" xmlns:w16se="http://schemas.microsoft.com/office/word/2015/wordml/symex" mc:Ignorable="w14 w15 w16se w16cid w16 w16cex w16sdtdh w16sdtfl w16du">
   <w:docDefaults>
     <w:rPrDefault>
       <w:rPr>
@@ -1174,7 +1163,7 @@
       </w:pPr>
     </w:pPrDefault>
   </w:docDefaults>
-  <w:latentStyles w:defLockedState="0" w:defUIPriority="99" w:defSemiHidden="0" w:defUnhideWhenUsed="0" w:defQFormat="0" w:count="371">
+  <w:latentStyles w:defLockedState="0" w:defUIPriority="99" w:defSemiHidden="0" w:defUnhideWhenUsed="0" w:defQFormat="0" w:count="376">
     <w:lsdException w:name="Normal" w:uiPriority="0" w:qFormat="1"/>
     <w:lsdException w:name="heading 1" w:uiPriority="9" w:qFormat="1"/>
     <w:lsdException w:name="heading 2" w:semiHidden="1" w:uiPriority="9" w:unhideWhenUsed="1" w:qFormat="1"/>
@@ -1546,6 +1535,11 @@
     <w:lsdException w:name="List Table 5 Dark Accent 6" w:uiPriority="50"/>
     <w:lsdException w:name="List Table 6 Colorful Accent 6" w:uiPriority="51"/>
     <w:lsdException w:name="List Table 7 Colorful Accent 6" w:uiPriority="52"/>
+    <w:lsdException w:name="Mention" w:semiHidden="1" w:unhideWhenUsed="1"/>
+    <w:lsdException w:name="Smart Hyperlink" w:semiHidden="1" w:unhideWhenUsed="1"/>
+    <w:lsdException w:name="Hashtag" w:semiHidden="1" w:unhideWhenUsed="1"/>
+    <w:lsdException w:name="Unresolved Mention" w:semiHidden="1" w:unhideWhenUsed="1"/>
+    <w:lsdException w:name="Smart Link" w:semiHidden="1" w:unhideWhenUsed="1"/>
   </w:latentStyles>
   <w:style w:type="paragraph" w:default="1" w:styleId="Normal">
     <w:name w:val="Normal"/>

</xml_diff>

<commit_message>
Updated to use Jan 2026 forms
</commit_message>
<xml_diff>
--- a/docassemble/VoluntaryAcknowledgementOfParentage/data/templates/vap_instructions.docx
+++ b/docassemble/VoluntaryAcknowledgementOfParentage/data/templates/vap_instructions.docx
@@ -21,16 +21,16 @@
           <w:szCs w:val="24"/>
         </w:rPr>
         <w:drawing>
-          <wp:anchor distT="0" distB="0" distL="114300" distR="114300" simplePos="0" relativeHeight="251659264" behindDoc="1" locked="0" layoutInCell="1" allowOverlap="1" wp14:anchorId="56995CFB" wp14:editId="5490DD67">
+          <wp:anchor distT="0" distB="0" distL="114300" distR="114300" simplePos="0" relativeHeight="251659264" behindDoc="1" locked="0" layoutInCell="1" allowOverlap="1" wp14:anchorId="56995CFB" wp14:editId="3E72CF13">
             <wp:simplePos x="0" y="0"/>
             <wp:positionH relativeFrom="column">
-              <wp:posOffset>5038725</wp:posOffset>
+              <wp:posOffset>5039360</wp:posOffset>
             </wp:positionH>
             <wp:positionV relativeFrom="paragraph">
-              <wp:posOffset>-167640</wp:posOffset>
+              <wp:posOffset>83445</wp:posOffset>
             </wp:positionV>
-            <wp:extent cx="1143000" cy="1143000"/>
-            <wp:effectExtent l="0" t="0" r="0" b="0"/>
+            <wp:extent cx="1143000" cy="640829"/>
+            <wp:effectExtent l="0" t="0" r="0" b="6985"/>
             <wp:wrapNone/>
             <wp:docPr id="1" name="Picture 1"/>
             <wp:cNvGraphicFramePr>
@@ -44,7 +44,7 @@
                     <pic:cNvPicPr/>
                   </pic:nvPicPr>
                   <pic:blipFill>
-                    <a:blip r:embed="rId7">
+                    <a:blip r:embed="rId7" cstate="print">
                       <a:extLst>
                         <a:ext uri="{28A0092B-C50C-407E-A947-70E740481C1C}">
                           <a14:useLocalDpi xmlns:a14="http://schemas.microsoft.com/office/drawing/2010/main" val="0"/>
@@ -58,7 +58,7 @@
                   <pic:spPr>
                     <a:xfrm>
                       <a:off x="0" y="0"/>
-                      <a:ext cx="1143000" cy="1143000"/>
+                      <a:ext cx="1143000" cy="640829"/>
                     </a:xfrm>
                     <a:prstGeom prst="rect">
                       <a:avLst/>
@@ -67,6 +67,9 @@
                 </pic:pic>
               </a:graphicData>
             </a:graphic>
+            <wp14:sizeRelV relativeFrom="margin">
+              <wp14:pctHeight>0</wp14:pctHeight>
+            </wp14:sizeRelV>
           </wp:anchor>
         </w:drawing>
       </w:r>
@@ -318,23 +321,221 @@
                 <w:sz w:val="28"/>
                 <w:szCs w:val="28"/>
               </w:rPr>
-              <w:t>{% if child_born == False %}Once the child is born, add the child’s information to the {% if other_marriage == True %}forms{% else %} form{% endif %}. {% endif %}</w:t>
-            </w:r>
-            <w:r>
-              <w:rPr>
-                <w:rFonts w:ascii="Muli" w:hAnsi="Muli"/>
-                <w:sz w:val="28"/>
-                <w:szCs w:val="28"/>
-              </w:rPr>
-              <w:t>{% if other_marriage == False %}</w:t>
-            </w:r>
-            <w:r>
-              <w:rPr>
-                <w:rFonts w:ascii="Muli" w:hAnsi="Muli"/>
-                <w:sz w:val="28"/>
-                <w:szCs w:val="28"/>
-              </w:rPr>
-              <w:t xml:space="preserve">Print the </w:t>
+              <w:t xml:space="preserve">{% if </w:t>
+            </w:r>
+            <w:proofErr w:type="spellStart"/>
+            <w:r>
+              <w:rPr>
+                <w:rFonts w:ascii="Muli" w:hAnsi="Muli"/>
+                <w:sz w:val="28"/>
+                <w:szCs w:val="28"/>
+              </w:rPr>
+              <w:t>child_born</w:t>
+            </w:r>
+            <w:proofErr w:type="spellEnd"/>
+            <w:r>
+              <w:rPr>
+                <w:rFonts w:ascii="Muli" w:hAnsi="Muli"/>
+                <w:sz w:val="28"/>
+                <w:szCs w:val="28"/>
+              </w:rPr>
+              <w:t xml:space="preserve"> == False </w:t>
+            </w:r>
+            <w:proofErr w:type="gramStart"/>
+            <w:r>
+              <w:rPr>
+                <w:rFonts w:ascii="Muli" w:hAnsi="Muli"/>
+                <w:sz w:val="28"/>
+                <w:szCs w:val="28"/>
+              </w:rPr>
+              <w:t>%}Once</w:t>
+            </w:r>
+            <w:proofErr w:type="gramEnd"/>
+            <w:r>
+              <w:rPr>
+                <w:rFonts w:ascii="Muli" w:hAnsi="Muli"/>
+                <w:sz w:val="28"/>
+                <w:szCs w:val="28"/>
+              </w:rPr>
+              <w:t xml:space="preserve"> the child is born, add the child’s information to </w:t>
+            </w:r>
+            <w:proofErr w:type="gramStart"/>
+            <w:r>
+              <w:rPr>
+                <w:rFonts w:ascii="Muli" w:hAnsi="Muli"/>
+                <w:sz w:val="28"/>
+                <w:szCs w:val="28"/>
+              </w:rPr>
+              <w:t>the {%</w:t>
+            </w:r>
+            <w:proofErr w:type="gramEnd"/>
+            <w:r>
+              <w:rPr>
+                <w:rFonts w:ascii="Muli" w:hAnsi="Muli"/>
+                <w:sz w:val="28"/>
+                <w:szCs w:val="28"/>
+              </w:rPr>
+              <w:t xml:space="preserve"> if </w:t>
+            </w:r>
+            <w:proofErr w:type="spellStart"/>
+            <w:r>
+              <w:rPr>
+                <w:rFonts w:ascii="Muli" w:hAnsi="Muli"/>
+                <w:sz w:val="28"/>
+                <w:szCs w:val="28"/>
+              </w:rPr>
+              <w:t>other_marriage</w:t>
+            </w:r>
+            <w:proofErr w:type="spellEnd"/>
+            <w:r>
+              <w:rPr>
+                <w:rFonts w:ascii="Muli" w:hAnsi="Muli"/>
+                <w:sz w:val="28"/>
+                <w:szCs w:val="28"/>
+              </w:rPr>
+              <w:t xml:space="preserve"> == True </w:t>
+            </w:r>
+            <w:proofErr w:type="gramStart"/>
+            <w:r>
+              <w:rPr>
+                <w:rFonts w:ascii="Muli" w:hAnsi="Muli"/>
+                <w:sz w:val="28"/>
+                <w:szCs w:val="28"/>
+              </w:rPr>
+              <w:t>%}forms</w:t>
+            </w:r>
+            <w:proofErr w:type="gramEnd"/>
+            <w:r>
+              <w:rPr>
+                <w:rFonts w:ascii="Muli" w:hAnsi="Muli"/>
+                <w:sz w:val="28"/>
+                <w:szCs w:val="28"/>
+              </w:rPr>
+              <w:t xml:space="preserve">{% </w:t>
+            </w:r>
+            <w:proofErr w:type="gramStart"/>
+            <w:r>
+              <w:rPr>
+                <w:rFonts w:ascii="Muli" w:hAnsi="Muli"/>
+                <w:sz w:val="28"/>
+                <w:szCs w:val="28"/>
+              </w:rPr>
+              <w:t>else %}</w:t>
+            </w:r>
+            <w:proofErr w:type="gramEnd"/>
+            <w:r>
+              <w:rPr>
+                <w:rFonts w:ascii="Muli" w:hAnsi="Muli"/>
+                <w:sz w:val="28"/>
+                <w:szCs w:val="28"/>
+              </w:rPr>
+              <w:t xml:space="preserve"> </w:t>
+            </w:r>
+            <w:proofErr w:type="gramStart"/>
+            <w:r>
+              <w:rPr>
+                <w:rFonts w:ascii="Muli" w:hAnsi="Muli"/>
+                <w:sz w:val="28"/>
+                <w:szCs w:val="28"/>
+              </w:rPr>
+              <w:t>form{</w:t>
+            </w:r>
+            <w:proofErr w:type="gramEnd"/>
+            <w:r>
+              <w:rPr>
+                <w:rFonts w:ascii="Muli" w:hAnsi="Muli"/>
+                <w:sz w:val="28"/>
+                <w:szCs w:val="28"/>
+              </w:rPr>
+              <w:t xml:space="preserve">% </w:t>
+            </w:r>
+            <w:proofErr w:type="gramStart"/>
+            <w:r>
+              <w:rPr>
+                <w:rFonts w:ascii="Muli" w:hAnsi="Muli"/>
+                <w:sz w:val="28"/>
+                <w:szCs w:val="28"/>
+              </w:rPr>
+              <w:t>endif %}</w:t>
+            </w:r>
+            <w:proofErr w:type="gramEnd"/>
+            <w:r>
+              <w:rPr>
+                <w:rFonts w:ascii="Muli" w:hAnsi="Muli"/>
+                <w:sz w:val="28"/>
+                <w:szCs w:val="28"/>
+              </w:rPr>
+              <w:t xml:space="preserve">. {% endif </w:t>
+            </w:r>
+            <w:proofErr w:type="gramStart"/>
+            <w:r>
+              <w:rPr>
+                <w:rFonts w:ascii="Muli" w:hAnsi="Muli"/>
+                <w:sz w:val="28"/>
+                <w:szCs w:val="28"/>
+              </w:rPr>
+              <w:t>%}</w:t>
+            </w:r>
+            <w:r>
+              <w:rPr>
+                <w:rFonts w:ascii="Muli" w:hAnsi="Muli"/>
+                <w:sz w:val="28"/>
+                <w:szCs w:val="28"/>
+              </w:rPr>
+              <w:t>{</w:t>
+            </w:r>
+            <w:proofErr w:type="gramEnd"/>
+            <w:r>
+              <w:rPr>
+                <w:rFonts w:ascii="Muli" w:hAnsi="Muli"/>
+                <w:sz w:val="28"/>
+                <w:szCs w:val="28"/>
+              </w:rPr>
+              <w:t xml:space="preserve">% if </w:t>
+            </w:r>
+            <w:proofErr w:type="spellStart"/>
+            <w:r>
+              <w:rPr>
+                <w:rFonts w:ascii="Muli" w:hAnsi="Muli"/>
+                <w:sz w:val="28"/>
+                <w:szCs w:val="28"/>
+              </w:rPr>
+              <w:t>other_marriage</w:t>
+            </w:r>
+            <w:proofErr w:type="spellEnd"/>
+            <w:r>
+              <w:rPr>
+                <w:rFonts w:ascii="Muli" w:hAnsi="Muli"/>
+                <w:sz w:val="28"/>
+                <w:szCs w:val="28"/>
+              </w:rPr>
+              <w:t xml:space="preserve"> == False </w:t>
+            </w:r>
+            <w:proofErr w:type="gramStart"/>
+            <w:r>
+              <w:rPr>
+                <w:rFonts w:ascii="Muli" w:hAnsi="Muli"/>
+                <w:sz w:val="28"/>
+                <w:szCs w:val="28"/>
+              </w:rPr>
+              <w:t>%}</w:t>
+            </w:r>
+            <w:r>
+              <w:rPr>
+                <w:rFonts w:ascii="Muli" w:hAnsi="Muli"/>
+                <w:sz w:val="28"/>
+                <w:szCs w:val="28"/>
+              </w:rPr>
+              <w:t>Print</w:t>
+            </w:r>
+            <w:proofErr w:type="gramEnd"/>
+            <w:r>
+              <w:rPr>
+                <w:rFonts w:ascii="Muli" w:hAnsi="Muli"/>
+                <w:sz w:val="28"/>
+                <w:szCs w:val="28"/>
+              </w:rPr>
+              <w:t xml:space="preserve"> the </w:t>
             </w:r>
             <w:r>
               <w:rPr>
@@ -358,31 +559,85 @@
                 <w:sz w:val="28"/>
                 <w:szCs w:val="28"/>
               </w:rPr>
-              <w:t xml:space="preserve"> Read page 2 of the form for more detailed instructions.</w:t>
-            </w:r>
-            <w:r>
-              <w:rPr>
-                <w:rFonts w:ascii="Muli" w:hAnsi="Muli"/>
-                <w:sz w:val="28"/>
-                <w:szCs w:val="28"/>
-              </w:rPr>
-              <w:t>{% else %}Print the forms.</w:t>
-            </w:r>
-            <w:r>
-              <w:rPr>
-                <w:rFonts w:ascii="Muli" w:hAnsi="Muli"/>
-                <w:sz w:val="28"/>
-                <w:szCs w:val="28"/>
-              </w:rPr>
-              <w:t xml:space="preserve"> Read page 2 of the forms for more detailed instructions.</w:t>
-            </w:r>
-            <w:r>
-              <w:rPr>
-                <w:rFonts w:ascii="Muli" w:hAnsi="Muli"/>
-                <w:sz w:val="28"/>
-                <w:szCs w:val="28"/>
-              </w:rPr>
-              <w:t>{% endif %}</w:t>
+              <w:t xml:space="preserve"> Read page 2 of the form for more detailed </w:t>
+            </w:r>
+            <w:proofErr w:type="gramStart"/>
+            <w:r>
+              <w:rPr>
+                <w:rFonts w:ascii="Muli" w:hAnsi="Muli"/>
+                <w:sz w:val="28"/>
+                <w:szCs w:val="28"/>
+              </w:rPr>
+              <w:t>instructions.</w:t>
+            </w:r>
+            <w:r>
+              <w:rPr>
+                <w:rFonts w:ascii="Muli" w:hAnsi="Muli"/>
+                <w:sz w:val="28"/>
+                <w:szCs w:val="28"/>
+              </w:rPr>
+              <w:t>{</w:t>
+            </w:r>
+            <w:proofErr w:type="gramEnd"/>
+            <w:r>
+              <w:rPr>
+                <w:rFonts w:ascii="Muli" w:hAnsi="Muli"/>
+                <w:sz w:val="28"/>
+                <w:szCs w:val="28"/>
+              </w:rPr>
+              <w:t xml:space="preserve">% else </w:t>
+            </w:r>
+            <w:proofErr w:type="gramStart"/>
+            <w:r>
+              <w:rPr>
+                <w:rFonts w:ascii="Muli" w:hAnsi="Muli"/>
+                <w:sz w:val="28"/>
+                <w:szCs w:val="28"/>
+              </w:rPr>
+              <w:t>%}Print</w:t>
+            </w:r>
+            <w:proofErr w:type="gramEnd"/>
+            <w:r>
+              <w:rPr>
+                <w:rFonts w:ascii="Muli" w:hAnsi="Muli"/>
+                <w:sz w:val="28"/>
+                <w:szCs w:val="28"/>
+              </w:rPr>
+              <w:t xml:space="preserve"> the forms.</w:t>
+            </w:r>
+            <w:r>
+              <w:rPr>
+                <w:rFonts w:ascii="Muli" w:hAnsi="Muli"/>
+                <w:sz w:val="28"/>
+                <w:szCs w:val="28"/>
+              </w:rPr>
+              <w:t xml:space="preserve"> Read page 2 of the forms for more detailed </w:t>
+            </w:r>
+            <w:proofErr w:type="gramStart"/>
+            <w:r>
+              <w:rPr>
+                <w:rFonts w:ascii="Muli" w:hAnsi="Muli"/>
+                <w:sz w:val="28"/>
+                <w:szCs w:val="28"/>
+              </w:rPr>
+              <w:t>instructions.</w:t>
+            </w:r>
+            <w:r>
+              <w:rPr>
+                <w:rFonts w:ascii="Muli" w:hAnsi="Muli"/>
+                <w:sz w:val="28"/>
+                <w:szCs w:val="28"/>
+              </w:rPr>
+              <w:t>{</w:t>
+            </w:r>
+            <w:proofErr w:type="gramEnd"/>
+            <w:r>
+              <w:rPr>
+                <w:rFonts w:ascii="Muli" w:hAnsi="Muli"/>
+                <w:sz w:val="28"/>
+                <w:szCs w:val="28"/>
+              </w:rPr>
+              <w:t>% endif %}</w:t>
             </w:r>
           </w:p>
         </w:tc>
@@ -502,55 +757,197 @@
                 <w:sz w:val="28"/>
                 <w:szCs w:val="28"/>
               </w:rPr>
-              <w:t>Both parents must sign the Voluntary Acknowledgement of Paternity in front of witnesses.</w:t>
-            </w:r>
-            <w:r>
-              <w:rPr>
-                <w:rFonts w:ascii="Muli" w:hAnsi="Muli"/>
-                <w:sz w:val="28"/>
-                <w:szCs w:val="28"/>
-              </w:rPr>
-              <w:t xml:space="preserve"> {% if other_marriage == </w:t>
-            </w:r>
-            <w:r>
-              <w:rPr>
-                <w:rFonts w:ascii="Muli" w:hAnsi="Muli"/>
-                <w:sz w:val="28"/>
-                <w:szCs w:val="28"/>
-              </w:rPr>
-              <w:t>True %}The mother and the</w:t>
-            </w:r>
-            <w:r>
-              <w:rPr>
-                <w:rFonts w:ascii="Muli" w:hAnsi="Muli"/>
-                <w:sz w:val="28"/>
-                <w:szCs w:val="28"/>
-              </w:rPr>
-              <w:t xml:space="preserve"> husband or ex-husband must sign</w:t>
-            </w:r>
-            <w:r>
-              <w:rPr>
-                <w:rFonts w:ascii="Muli" w:hAnsi="Muli"/>
-                <w:sz w:val="28"/>
-                <w:szCs w:val="28"/>
-              </w:rPr>
-              <w:t xml:space="preserve"> the Denial of Paternity in front of witnesses</w:t>
-            </w:r>
-            <w:r>
-              <w:rPr>
-                <w:rFonts w:ascii="Muli" w:hAnsi="Muli"/>
-                <w:sz w:val="28"/>
-                <w:szCs w:val="28"/>
-              </w:rPr>
-              <w:t>. {% endif %}</w:t>
-            </w:r>
-            <w:r>
-              <w:rPr>
-                <w:rFonts w:ascii="Muli" w:hAnsi="Muli"/>
-                <w:sz w:val="28"/>
-                <w:szCs w:val="28"/>
-              </w:rPr>
-              <w:t>Witnesses need to sign, date, and complete the witness information section.</w:t>
+              <w:t xml:space="preserve">Both parents must sign the Voluntary Acknowledgement of </w:t>
+            </w:r>
+            <w:r>
+              <w:rPr>
+                <w:rFonts w:ascii="Muli" w:hAnsi="Muli"/>
+                <w:sz w:val="28"/>
+                <w:szCs w:val="28"/>
+              </w:rPr>
+              <w:t>Parentage</w:t>
+            </w:r>
+            <w:r>
+              <w:rPr>
+                <w:rFonts w:ascii="Muli" w:hAnsi="Muli"/>
+                <w:sz w:val="28"/>
+                <w:szCs w:val="28"/>
+              </w:rPr>
+              <w:t xml:space="preserve"> in front of witnesses.</w:t>
+            </w:r>
+            <w:r>
+              <w:rPr>
+                <w:rFonts w:ascii="Muli" w:hAnsi="Muli"/>
+                <w:sz w:val="28"/>
+                <w:szCs w:val="28"/>
+              </w:rPr>
+              <w:t xml:space="preserve"> {% if </w:t>
+            </w:r>
+            <w:proofErr w:type="spellStart"/>
+            <w:r>
+              <w:rPr>
+                <w:rFonts w:ascii="Muli" w:hAnsi="Muli"/>
+                <w:sz w:val="28"/>
+                <w:szCs w:val="28"/>
+              </w:rPr>
+              <w:t>other_marriage</w:t>
+            </w:r>
+            <w:proofErr w:type="spellEnd"/>
+            <w:r>
+              <w:rPr>
+                <w:rFonts w:ascii="Muli" w:hAnsi="Muli"/>
+                <w:sz w:val="28"/>
+                <w:szCs w:val="28"/>
+              </w:rPr>
+              <w:t xml:space="preserve"> == </w:t>
+            </w:r>
+            <w:r>
+              <w:rPr>
+                <w:rFonts w:ascii="Muli" w:hAnsi="Muli"/>
+                <w:sz w:val="28"/>
+                <w:szCs w:val="28"/>
+              </w:rPr>
+              <w:t xml:space="preserve">True </w:t>
+            </w:r>
+            <w:proofErr w:type="gramStart"/>
+            <w:r>
+              <w:rPr>
+                <w:rFonts w:ascii="Muli" w:hAnsi="Muli"/>
+                <w:sz w:val="28"/>
+                <w:szCs w:val="28"/>
+              </w:rPr>
+              <w:t>%}The</w:t>
+            </w:r>
+            <w:proofErr w:type="gramEnd"/>
+            <w:r>
+              <w:rPr>
+                <w:rFonts w:ascii="Muli" w:hAnsi="Muli"/>
+                <w:sz w:val="28"/>
+                <w:szCs w:val="28"/>
+              </w:rPr>
+              <w:t xml:space="preserve"> </w:t>
+            </w:r>
+            <w:r>
+              <w:rPr>
+                <w:rFonts w:ascii="Muli" w:hAnsi="Muli"/>
+                <w:sz w:val="28"/>
+                <w:szCs w:val="28"/>
+              </w:rPr>
+              <w:t>birth parent</w:t>
+            </w:r>
+            <w:r>
+              <w:rPr>
+                <w:rFonts w:ascii="Muli" w:hAnsi="Muli"/>
+                <w:sz w:val="28"/>
+                <w:szCs w:val="28"/>
+              </w:rPr>
+              <w:t xml:space="preserve"> and the</w:t>
+            </w:r>
+            <w:r>
+              <w:rPr>
+                <w:rFonts w:ascii="Muli" w:hAnsi="Muli"/>
+                <w:sz w:val="28"/>
+                <w:szCs w:val="28"/>
+              </w:rPr>
+              <w:t>ir</w:t>
+            </w:r>
+            <w:r>
+              <w:rPr>
+                <w:rFonts w:ascii="Muli" w:hAnsi="Muli"/>
+                <w:sz w:val="28"/>
+                <w:szCs w:val="28"/>
+              </w:rPr>
+              <w:t xml:space="preserve"> </w:t>
+            </w:r>
+            <w:r>
+              <w:rPr>
+                <w:rFonts w:ascii="Muli" w:hAnsi="Muli"/>
+                <w:sz w:val="28"/>
+                <w:szCs w:val="28"/>
+              </w:rPr>
+              <w:t>spouse</w:t>
+            </w:r>
+            <w:r>
+              <w:rPr>
+                <w:rFonts w:ascii="Muli" w:hAnsi="Muli"/>
+                <w:sz w:val="28"/>
+                <w:szCs w:val="28"/>
+              </w:rPr>
+              <w:t xml:space="preserve"> or ex-</w:t>
+            </w:r>
+            <w:r>
+              <w:rPr>
+                <w:rFonts w:ascii="Muli" w:hAnsi="Muli"/>
+                <w:sz w:val="28"/>
+                <w:szCs w:val="28"/>
+              </w:rPr>
+              <w:t>spouse</w:t>
+            </w:r>
+            <w:r>
+              <w:rPr>
+                <w:rFonts w:ascii="Muli" w:hAnsi="Muli"/>
+                <w:sz w:val="28"/>
+                <w:szCs w:val="28"/>
+              </w:rPr>
+              <w:t xml:space="preserve"> must sign</w:t>
+            </w:r>
+            <w:r>
+              <w:rPr>
+                <w:rFonts w:ascii="Muli" w:hAnsi="Muli"/>
+                <w:sz w:val="28"/>
+                <w:szCs w:val="28"/>
+              </w:rPr>
+              <w:t xml:space="preserve"> the Denial of </w:t>
+            </w:r>
+            <w:r>
+              <w:rPr>
+                <w:rFonts w:ascii="Muli" w:hAnsi="Muli"/>
+                <w:sz w:val="28"/>
+                <w:szCs w:val="28"/>
+              </w:rPr>
+              <w:t>Parentage</w:t>
+            </w:r>
+            <w:r>
+              <w:rPr>
+                <w:rFonts w:ascii="Muli" w:hAnsi="Muli"/>
+                <w:sz w:val="28"/>
+                <w:szCs w:val="28"/>
+              </w:rPr>
+              <w:t xml:space="preserve"> in front of witnesses</w:t>
+            </w:r>
+            <w:r>
+              <w:rPr>
+                <w:rFonts w:ascii="Muli" w:hAnsi="Muli"/>
+                <w:sz w:val="28"/>
+                <w:szCs w:val="28"/>
+              </w:rPr>
+              <w:t xml:space="preserve">. {% endif </w:t>
+            </w:r>
+            <w:proofErr w:type="gramStart"/>
+            <w:r>
+              <w:rPr>
+                <w:rFonts w:ascii="Muli" w:hAnsi="Muli"/>
+                <w:sz w:val="28"/>
+                <w:szCs w:val="28"/>
+              </w:rPr>
+              <w:t>%}</w:t>
+            </w:r>
+            <w:r>
+              <w:rPr>
+                <w:rFonts w:ascii="Muli" w:hAnsi="Muli"/>
+                <w:sz w:val="28"/>
+                <w:szCs w:val="28"/>
+              </w:rPr>
+              <w:t>Witnesses</w:t>
+            </w:r>
+            <w:proofErr w:type="gramEnd"/>
+            <w:r>
+              <w:rPr>
+                <w:rFonts w:ascii="Muli" w:hAnsi="Muli"/>
+                <w:sz w:val="28"/>
+                <w:szCs w:val="28"/>
+              </w:rPr>
+              <w:t xml:space="preserve"> need to sign, date, and complete the witness information section.</w:t>
             </w:r>
           </w:p>
         </w:tc>
@@ -670,15 +1067,60 @@
                 <w:sz w:val="28"/>
                 <w:szCs w:val="28"/>
               </w:rPr>
-              <w:t xml:space="preserve">Keep a copy of the </w:t>
-            </w:r>
-            <w:r>
-              <w:rPr>
-                <w:rFonts w:ascii="Muli" w:hAnsi="Muli"/>
-                <w:sz w:val="28"/>
-                <w:szCs w:val="28"/>
-              </w:rPr>
-              <w:t>{% if other_marriage == False %}</w:t>
+              <w:t xml:space="preserve">Keep a copy of </w:t>
+            </w:r>
+            <w:proofErr w:type="gramStart"/>
+            <w:r>
+              <w:rPr>
+                <w:rFonts w:ascii="Muli" w:hAnsi="Muli"/>
+                <w:sz w:val="28"/>
+                <w:szCs w:val="28"/>
+              </w:rPr>
+              <w:t xml:space="preserve">the </w:t>
+            </w:r>
+            <w:r>
+              <w:rPr>
+                <w:rFonts w:ascii="Muli" w:hAnsi="Muli"/>
+                <w:sz w:val="28"/>
+                <w:szCs w:val="28"/>
+              </w:rPr>
+              <w:t>{%</w:t>
+            </w:r>
+            <w:proofErr w:type="gramEnd"/>
+            <w:r>
+              <w:rPr>
+                <w:rFonts w:ascii="Muli" w:hAnsi="Muli"/>
+                <w:sz w:val="28"/>
+                <w:szCs w:val="28"/>
+              </w:rPr>
+              <w:t xml:space="preserve"> if </w:t>
+            </w:r>
+            <w:proofErr w:type="spellStart"/>
+            <w:r>
+              <w:rPr>
+                <w:rFonts w:ascii="Muli" w:hAnsi="Muli"/>
+                <w:sz w:val="28"/>
+                <w:szCs w:val="28"/>
+              </w:rPr>
+              <w:t>other_marriage</w:t>
+            </w:r>
+            <w:proofErr w:type="spellEnd"/>
+            <w:r>
+              <w:rPr>
+                <w:rFonts w:ascii="Muli" w:hAnsi="Muli"/>
+                <w:sz w:val="28"/>
+                <w:szCs w:val="28"/>
+              </w:rPr>
+              <w:t xml:space="preserve"> == False </w:t>
+            </w:r>
+            <w:proofErr w:type="gramStart"/>
+            <w:r>
+              <w:rPr>
+                <w:rFonts w:ascii="Muli" w:hAnsi="Muli"/>
+                <w:sz w:val="28"/>
+                <w:szCs w:val="28"/>
+              </w:rPr>
+              <w:t>%}</w:t>
             </w:r>
             <w:r>
               <w:rPr>
@@ -688,14 +1130,43 @@
               </w:rPr>
               <w:t>form</w:t>
             </w:r>
-            <w:r>
-              <w:rPr>
-                <w:rFonts w:ascii="Muli" w:hAnsi="Muli"/>
-                <w:sz w:val="28"/>
-                <w:szCs w:val="28"/>
-              </w:rPr>
-              <w:t>{% else %}forms{% endif %}</w:t>
-            </w:r>
+            <w:proofErr w:type="gramEnd"/>
+            <w:r>
+              <w:rPr>
+                <w:rFonts w:ascii="Muli" w:hAnsi="Muli"/>
+                <w:sz w:val="28"/>
+                <w:szCs w:val="28"/>
+              </w:rPr>
+              <w:t xml:space="preserve">{% else </w:t>
+            </w:r>
+            <w:proofErr w:type="gramStart"/>
+            <w:r>
+              <w:rPr>
+                <w:rFonts w:ascii="Muli" w:hAnsi="Muli"/>
+                <w:sz w:val="28"/>
+                <w:szCs w:val="28"/>
+              </w:rPr>
+              <w:t>%}forms</w:t>
+            </w:r>
+            <w:proofErr w:type="gramEnd"/>
+            <w:r>
+              <w:rPr>
+                <w:rFonts w:ascii="Muli" w:hAnsi="Muli"/>
+                <w:sz w:val="28"/>
+                <w:szCs w:val="28"/>
+              </w:rPr>
+              <w:t xml:space="preserve">{% </w:t>
+            </w:r>
+            <w:proofErr w:type="gramStart"/>
+            <w:r>
+              <w:rPr>
+                <w:rFonts w:ascii="Muli" w:hAnsi="Muli"/>
+                <w:sz w:val="28"/>
+                <w:szCs w:val="28"/>
+              </w:rPr>
+              <w:t>endif %}</w:t>
+            </w:r>
+            <w:proofErr w:type="gramEnd"/>
             <w:r>
               <w:rPr>
                 <w:rFonts w:ascii="Muli" w:hAnsi="Muli"/>
@@ -825,15 +1296,60 @@
                 <w:sz w:val="28"/>
                 <w:szCs w:val="28"/>
               </w:rPr>
-              <w:t xml:space="preserve"> at the address listed on the </w:t>
-            </w:r>
-            <w:r>
-              <w:rPr>
-                <w:rFonts w:ascii="Muli" w:hAnsi="Muli"/>
-                <w:sz w:val="28"/>
-                <w:szCs w:val="28"/>
-              </w:rPr>
-              <w:t>{% if other_marriage == True %}</w:t>
+              <w:t xml:space="preserve"> at the address listed on </w:t>
+            </w:r>
+            <w:proofErr w:type="gramStart"/>
+            <w:r>
+              <w:rPr>
+                <w:rFonts w:ascii="Muli" w:hAnsi="Muli"/>
+                <w:sz w:val="28"/>
+                <w:szCs w:val="28"/>
+              </w:rPr>
+              <w:t xml:space="preserve">the </w:t>
+            </w:r>
+            <w:r>
+              <w:rPr>
+                <w:rFonts w:ascii="Muli" w:hAnsi="Muli"/>
+                <w:sz w:val="28"/>
+                <w:szCs w:val="28"/>
+              </w:rPr>
+              <w:t>{%</w:t>
+            </w:r>
+            <w:proofErr w:type="gramEnd"/>
+            <w:r>
+              <w:rPr>
+                <w:rFonts w:ascii="Muli" w:hAnsi="Muli"/>
+                <w:sz w:val="28"/>
+                <w:szCs w:val="28"/>
+              </w:rPr>
+              <w:t xml:space="preserve"> if </w:t>
+            </w:r>
+            <w:proofErr w:type="spellStart"/>
+            <w:r>
+              <w:rPr>
+                <w:rFonts w:ascii="Muli" w:hAnsi="Muli"/>
+                <w:sz w:val="28"/>
+                <w:szCs w:val="28"/>
+              </w:rPr>
+              <w:t>other_marriage</w:t>
+            </w:r>
+            <w:proofErr w:type="spellEnd"/>
+            <w:r>
+              <w:rPr>
+                <w:rFonts w:ascii="Muli" w:hAnsi="Muli"/>
+                <w:sz w:val="28"/>
+                <w:szCs w:val="28"/>
+              </w:rPr>
+              <w:t xml:space="preserve"> == True </w:t>
+            </w:r>
+            <w:proofErr w:type="gramStart"/>
+            <w:r>
+              <w:rPr>
+                <w:rFonts w:ascii="Muli" w:hAnsi="Muli"/>
+                <w:sz w:val="28"/>
+                <w:szCs w:val="28"/>
+              </w:rPr>
+              <w:t>%}</w:t>
             </w:r>
             <w:r>
               <w:rPr>
@@ -843,13 +1359,50 @@
               </w:rPr>
               <w:t>forms</w:t>
             </w:r>
-            <w:r>
-              <w:rPr>
-                <w:rFonts w:ascii="Muli" w:hAnsi="Muli"/>
-                <w:sz w:val="28"/>
-                <w:szCs w:val="28"/>
-              </w:rPr>
-              <w:t>{% else %}form{% endif %}.</w:t>
+            <w:proofErr w:type="gramEnd"/>
+            <w:r>
+              <w:rPr>
+                <w:rFonts w:ascii="Muli" w:hAnsi="Muli"/>
+                <w:sz w:val="28"/>
+                <w:szCs w:val="28"/>
+              </w:rPr>
+              <w:t xml:space="preserve">{% else </w:t>
+            </w:r>
+            <w:proofErr w:type="gramStart"/>
+            <w:r>
+              <w:rPr>
+                <w:rFonts w:ascii="Muli" w:hAnsi="Muli"/>
+                <w:sz w:val="28"/>
+                <w:szCs w:val="28"/>
+              </w:rPr>
+              <w:t>%}form</w:t>
+            </w:r>
+            <w:proofErr w:type="gramEnd"/>
+            <w:r>
+              <w:rPr>
+                <w:rFonts w:ascii="Muli" w:hAnsi="Muli"/>
+                <w:sz w:val="28"/>
+                <w:szCs w:val="28"/>
+              </w:rPr>
+              <w:t xml:space="preserve">{% </w:t>
+            </w:r>
+            <w:proofErr w:type="gramStart"/>
+            <w:r>
+              <w:rPr>
+                <w:rFonts w:ascii="Muli" w:hAnsi="Muli"/>
+                <w:sz w:val="28"/>
+                <w:szCs w:val="28"/>
+              </w:rPr>
+              <w:t>endif %}</w:t>
+            </w:r>
+            <w:proofErr w:type="gramEnd"/>
+            <w:r>
+              <w:rPr>
+                <w:rFonts w:ascii="Muli" w:hAnsi="Muli"/>
+                <w:sz w:val="28"/>
+                <w:szCs w:val="28"/>
+              </w:rPr>
+              <w:t>.</w:t>
             </w:r>
           </w:p>
         </w:tc>

</xml_diff>

<commit_message>
Implemented Jan 9 2026 feedback
</commit_message>
<xml_diff>
--- a/docassemble/VoluntaryAcknowledgementOfParentage/data/templates/vap_instructions.docx
+++ b/docassemble/VoluntaryAcknowledgementOfParentage/data/templates/vap_instructions.docx
@@ -603,15 +603,47 @@
                 <w:sz w:val="28"/>
                 <w:szCs w:val="28"/>
               </w:rPr>
-              <w:t xml:space="preserve"> the forms.</w:t>
-            </w:r>
-            <w:r>
-              <w:rPr>
-                <w:rFonts w:ascii="Muli" w:hAnsi="Muli"/>
-                <w:sz w:val="28"/>
-                <w:szCs w:val="28"/>
-              </w:rPr>
-              <w:t xml:space="preserve"> Read page 2 of the forms for more detailed </w:t>
+              <w:t xml:space="preserve"> the </w:t>
+            </w:r>
+            <w:r>
+              <w:rPr>
+                <w:rFonts w:ascii="Muli" w:hAnsi="Muli"/>
+                <w:sz w:val="28"/>
+                <w:szCs w:val="28"/>
+              </w:rPr>
+              <w:t>VAP and the Denial of Parentage</w:t>
+            </w:r>
+            <w:r>
+              <w:rPr>
+                <w:rFonts w:ascii="Muli" w:hAnsi="Muli"/>
+                <w:sz w:val="28"/>
+                <w:szCs w:val="28"/>
+              </w:rPr>
+              <w:t>.</w:t>
+            </w:r>
+            <w:r>
+              <w:rPr>
+                <w:rFonts w:ascii="Muli" w:hAnsi="Muli"/>
+                <w:sz w:val="28"/>
+                <w:szCs w:val="28"/>
+              </w:rPr>
+              <w:t xml:space="preserve"> Read page 2 of </w:t>
+            </w:r>
+            <w:r>
+              <w:rPr>
+                <w:rFonts w:ascii="Muli" w:hAnsi="Muli"/>
+                <w:sz w:val="28"/>
+                <w:szCs w:val="28"/>
+              </w:rPr>
+              <w:t xml:space="preserve">each form </w:t>
+            </w:r>
+            <w:r>
+              <w:rPr>
+                <w:rFonts w:ascii="Muli" w:hAnsi="Muli"/>
+                <w:sz w:val="28"/>
+                <w:szCs w:val="28"/>
+              </w:rPr>
+              <w:t xml:space="preserve">for more detailed </w:t>
             </w:r>
             <w:proofErr w:type="gramStart"/>
             <w:r>
@@ -781,7 +813,41 @@
                 <w:sz w:val="28"/>
                 <w:szCs w:val="28"/>
               </w:rPr>
-              <w:t xml:space="preserve"> {% if </w:t>
+              <w:t xml:space="preserve"> </w:t>
+            </w:r>
+            <w:r>
+              <w:rPr>
+                <w:rFonts w:ascii="Muli" w:hAnsi="Muli"/>
+                <w:sz w:val="28"/>
+                <w:szCs w:val="28"/>
+              </w:rPr>
+              <w:t xml:space="preserve">They must also check the box at the top of the form to show where they signed </w:t>
+            </w:r>
+            <w:proofErr w:type="gramStart"/>
+            <w:r>
+              <w:rPr>
+                <w:rFonts w:ascii="Muli" w:hAnsi="Muli"/>
+                <w:sz w:val="28"/>
+                <w:szCs w:val="28"/>
+              </w:rPr>
+              <w:t>it.</w:t>
+            </w:r>
+            <w:r>
+              <w:rPr>
+                <w:rFonts w:ascii="Muli" w:hAnsi="Muli"/>
+                <w:sz w:val="28"/>
+                <w:szCs w:val="28"/>
+              </w:rPr>
+              <w:t>{</w:t>
+            </w:r>
+            <w:proofErr w:type="gramEnd"/>
+            <w:r>
+              <w:rPr>
+                <w:rFonts w:ascii="Muli" w:hAnsi="Muli"/>
+                <w:sz w:val="28"/>
+                <w:szCs w:val="28"/>
+              </w:rPr>
+              <w:t xml:space="preserve">% if </w:t>
             </w:r>
             <w:proofErr w:type="spellStart"/>
             <w:r>
@@ -1067,7 +1133,7 @@
                 <w:sz w:val="28"/>
                 <w:szCs w:val="28"/>
               </w:rPr>
-              <w:t xml:space="preserve">Keep a copy of </w:t>
+              <w:t xml:space="preserve">Keep a copy </w:t>
             </w:r>
             <w:proofErr w:type="gramStart"/>
             <w:r>
@@ -1076,7 +1142,7 @@
                 <w:sz w:val="28"/>
                 <w:szCs w:val="28"/>
               </w:rPr>
-              <w:t xml:space="preserve">the </w:t>
+              <w:t xml:space="preserve">of </w:t>
             </w:r>
             <w:r>
               <w:rPr>
@@ -1128,8 +1194,34 @@
                 <w:sz w:val="28"/>
                 <w:szCs w:val="28"/>
               </w:rPr>
+              <w:t>the</w:t>
+            </w:r>
+            <w:proofErr w:type="gramEnd"/>
+            <w:r>
+              <w:rPr>
+                <w:rFonts w:ascii="Muli" w:hAnsi="Muli"/>
+                <w:sz w:val="28"/>
+                <w:szCs w:val="28"/>
+              </w:rPr>
+              <w:t xml:space="preserve"> </w:t>
+            </w:r>
+            <w:proofErr w:type="gramStart"/>
+            <w:r>
+              <w:rPr>
+                <w:rFonts w:ascii="Muli" w:hAnsi="Muli"/>
+                <w:sz w:val="28"/>
+                <w:szCs w:val="28"/>
+              </w:rPr>
               <w:t>form</w:t>
             </w:r>
+            <w:r>
+              <w:rPr>
+                <w:rFonts w:ascii="Muli" w:hAnsi="Muli"/>
+                <w:sz w:val="28"/>
+                <w:szCs w:val="28"/>
+              </w:rPr>
+              <w:t>{</w:t>
+            </w:r>
             <w:proofErr w:type="gramEnd"/>
             <w:r>
               <w:rPr>
@@ -1137,7 +1229,7 @@
                 <w:sz w:val="28"/>
                 <w:szCs w:val="28"/>
               </w:rPr>
-              <w:t xml:space="preserve">{% else </w:t>
+              <w:t xml:space="preserve">% else </w:t>
             </w:r>
             <w:proofErr w:type="gramStart"/>
             <w:r>
@@ -1146,7 +1238,15 @@
                 <w:sz w:val="28"/>
                 <w:szCs w:val="28"/>
               </w:rPr>
-              <w:t>%}forms</w:t>
+              <w:t>%}</w:t>
+            </w:r>
+            <w:r>
+              <w:rPr>
+                <w:rFonts w:ascii="Muli" w:hAnsi="Muli"/>
+                <w:sz w:val="28"/>
+                <w:szCs w:val="28"/>
+              </w:rPr>
+              <w:t>both</w:t>
             </w:r>
             <w:proofErr w:type="gramEnd"/>
             <w:r>
@@ -1155,7 +1255,25 @@
                 <w:sz w:val="28"/>
                 <w:szCs w:val="28"/>
               </w:rPr>
-              <w:t xml:space="preserve">{% </w:t>
+              <w:t xml:space="preserve"> </w:t>
+            </w:r>
+            <w:proofErr w:type="gramStart"/>
+            <w:r>
+              <w:rPr>
+                <w:rFonts w:ascii="Muli" w:hAnsi="Muli"/>
+                <w:sz w:val="28"/>
+                <w:szCs w:val="28"/>
+              </w:rPr>
+              <w:t>forms{</w:t>
+            </w:r>
+            <w:proofErr w:type="gramEnd"/>
+            <w:r>
+              <w:rPr>
+                <w:rFonts w:ascii="Muli" w:hAnsi="Muli"/>
+                <w:sz w:val="28"/>
+                <w:szCs w:val="28"/>
+              </w:rPr>
+              <w:t xml:space="preserve">% </w:t>
             </w:r>
             <w:proofErr w:type="gramStart"/>
             <w:r>
@@ -1288,6 +1406,22 @@
                 <w:sz w:val="28"/>
                 <w:szCs w:val="28"/>
               </w:rPr>
+              <w:t>Illinois Department of Healthcare and Family Services (HFS)</w:t>
+            </w:r>
+            <w:r>
+              <w:rPr>
+                <w:rFonts w:ascii="Muli" w:hAnsi="Muli"/>
+                <w:sz w:val="28"/>
+                <w:szCs w:val="28"/>
+              </w:rPr>
+              <w:t xml:space="preserve"> </w:t>
+            </w:r>
+            <w:r>
+              <w:rPr>
+                <w:rFonts w:ascii="Muli" w:hAnsi="Muli"/>
+                <w:sz w:val="28"/>
+                <w:szCs w:val="28"/>
+              </w:rPr>
               <w:t>Administrative Coordination Unit</w:t>
             </w:r>
             <w:r>
@@ -1447,7 +1581,7 @@
           <w:sz w:val="28"/>
           <w:szCs w:val="28"/>
         </w:rPr>
-        <w:t>file</w:t>
+        <w:t>send</w:t>
       </w:r>
       <w:r>
         <w:rPr>
@@ -1467,7 +1601,7 @@
           <w:sz w:val="28"/>
           <w:szCs w:val="28"/>
         </w:rPr>
-        <w:t>with</w:t>
+        <w:t>to</w:t>
       </w:r>
       <w:r>
         <w:rPr>
@@ -1488,6 +1622,16 @@
           <w:szCs w:val="28"/>
         </w:rPr>
         <w:t xml:space="preserve">the </w:t>
+      </w:r>
+      <w:r>
+        <w:rPr>
+          <w:rFonts w:ascii="Muli" w:hAnsi="Muli"/>
+          <w:b/>
+          <w:bCs/>
+          <w:sz w:val="28"/>
+          <w:szCs w:val="28"/>
+        </w:rPr>
+        <w:t xml:space="preserve">HFS </w:t>
       </w:r>
       <w:r>
         <w:rPr>

</xml_diff>

<commit_message>
Implemented Jan 14 2026 feedback
</commit_message>
<xml_diff>
--- a/docassemble/VoluntaryAcknowledgementOfParentage/data/templates/vap_instructions.docx
+++ b/docassemble/VoluntaryAcknowledgementOfParentage/data/templates/vap_instructions.docx
@@ -81,7 +81,7 @@
           <w:sz w:val="40"/>
           <w:szCs w:val="40"/>
         </w:rPr>
-        <w:t>Voluntary Acknowledgement</w:t>
+        <w:t>Voluntary Acknowledgment</w:t>
       </w:r>
     </w:p>
     <w:p>
@@ -321,221 +321,23 @@
                 <w:sz w:val="28"/>
                 <w:szCs w:val="28"/>
               </w:rPr>
-              <w:t xml:space="preserve">{% if </w:t>
-            </w:r>
-            <w:proofErr w:type="spellStart"/>
-            <w:r>
-              <w:rPr>
-                <w:rFonts w:ascii="Muli" w:hAnsi="Muli"/>
-                <w:sz w:val="28"/>
-                <w:szCs w:val="28"/>
-              </w:rPr>
-              <w:t>child_born</w:t>
-            </w:r>
-            <w:proofErr w:type="spellEnd"/>
-            <w:r>
-              <w:rPr>
-                <w:rFonts w:ascii="Muli" w:hAnsi="Muli"/>
-                <w:sz w:val="28"/>
-                <w:szCs w:val="28"/>
-              </w:rPr>
-              <w:t xml:space="preserve"> == False </w:t>
-            </w:r>
-            <w:proofErr w:type="gramStart"/>
-            <w:r>
-              <w:rPr>
-                <w:rFonts w:ascii="Muli" w:hAnsi="Muli"/>
-                <w:sz w:val="28"/>
-                <w:szCs w:val="28"/>
-              </w:rPr>
-              <w:t>%}Once</w:t>
-            </w:r>
-            <w:proofErr w:type="gramEnd"/>
-            <w:r>
-              <w:rPr>
-                <w:rFonts w:ascii="Muli" w:hAnsi="Muli"/>
-                <w:sz w:val="28"/>
-                <w:szCs w:val="28"/>
-              </w:rPr>
-              <w:t xml:space="preserve"> the child is born, add the child’s information to </w:t>
-            </w:r>
-            <w:proofErr w:type="gramStart"/>
-            <w:r>
-              <w:rPr>
-                <w:rFonts w:ascii="Muli" w:hAnsi="Muli"/>
-                <w:sz w:val="28"/>
-                <w:szCs w:val="28"/>
-              </w:rPr>
-              <w:t>the {%</w:t>
-            </w:r>
-            <w:proofErr w:type="gramEnd"/>
-            <w:r>
-              <w:rPr>
-                <w:rFonts w:ascii="Muli" w:hAnsi="Muli"/>
-                <w:sz w:val="28"/>
-                <w:szCs w:val="28"/>
-              </w:rPr>
-              <w:t xml:space="preserve"> if </w:t>
-            </w:r>
-            <w:proofErr w:type="spellStart"/>
-            <w:r>
-              <w:rPr>
-                <w:rFonts w:ascii="Muli" w:hAnsi="Muli"/>
-                <w:sz w:val="28"/>
-                <w:szCs w:val="28"/>
-              </w:rPr>
-              <w:t>other_marriage</w:t>
-            </w:r>
-            <w:proofErr w:type="spellEnd"/>
-            <w:r>
-              <w:rPr>
-                <w:rFonts w:ascii="Muli" w:hAnsi="Muli"/>
-                <w:sz w:val="28"/>
-                <w:szCs w:val="28"/>
-              </w:rPr>
-              <w:t xml:space="preserve"> == True </w:t>
-            </w:r>
-            <w:proofErr w:type="gramStart"/>
-            <w:r>
-              <w:rPr>
-                <w:rFonts w:ascii="Muli" w:hAnsi="Muli"/>
-                <w:sz w:val="28"/>
-                <w:szCs w:val="28"/>
-              </w:rPr>
-              <w:t>%}forms</w:t>
-            </w:r>
-            <w:proofErr w:type="gramEnd"/>
-            <w:r>
-              <w:rPr>
-                <w:rFonts w:ascii="Muli" w:hAnsi="Muli"/>
-                <w:sz w:val="28"/>
-                <w:szCs w:val="28"/>
-              </w:rPr>
-              <w:t xml:space="preserve">{% </w:t>
-            </w:r>
-            <w:proofErr w:type="gramStart"/>
-            <w:r>
-              <w:rPr>
-                <w:rFonts w:ascii="Muli" w:hAnsi="Muli"/>
-                <w:sz w:val="28"/>
-                <w:szCs w:val="28"/>
-              </w:rPr>
-              <w:t>else %}</w:t>
-            </w:r>
-            <w:proofErr w:type="gramEnd"/>
-            <w:r>
-              <w:rPr>
-                <w:rFonts w:ascii="Muli" w:hAnsi="Muli"/>
-                <w:sz w:val="28"/>
-                <w:szCs w:val="28"/>
-              </w:rPr>
-              <w:t xml:space="preserve"> </w:t>
-            </w:r>
-            <w:proofErr w:type="gramStart"/>
-            <w:r>
-              <w:rPr>
-                <w:rFonts w:ascii="Muli" w:hAnsi="Muli"/>
-                <w:sz w:val="28"/>
-                <w:szCs w:val="28"/>
-              </w:rPr>
-              <w:t>form{</w:t>
-            </w:r>
-            <w:proofErr w:type="gramEnd"/>
-            <w:r>
-              <w:rPr>
-                <w:rFonts w:ascii="Muli" w:hAnsi="Muli"/>
-                <w:sz w:val="28"/>
-                <w:szCs w:val="28"/>
-              </w:rPr>
-              <w:t xml:space="preserve">% </w:t>
-            </w:r>
-            <w:proofErr w:type="gramStart"/>
-            <w:r>
-              <w:rPr>
-                <w:rFonts w:ascii="Muli" w:hAnsi="Muli"/>
-                <w:sz w:val="28"/>
-                <w:szCs w:val="28"/>
-              </w:rPr>
-              <w:t>endif %}</w:t>
-            </w:r>
-            <w:proofErr w:type="gramEnd"/>
-            <w:r>
-              <w:rPr>
-                <w:rFonts w:ascii="Muli" w:hAnsi="Muli"/>
-                <w:sz w:val="28"/>
-                <w:szCs w:val="28"/>
-              </w:rPr>
-              <w:t xml:space="preserve">. {% endif </w:t>
-            </w:r>
-            <w:proofErr w:type="gramStart"/>
-            <w:r>
-              <w:rPr>
-                <w:rFonts w:ascii="Muli" w:hAnsi="Muli"/>
-                <w:sz w:val="28"/>
-                <w:szCs w:val="28"/>
-              </w:rPr>
-              <w:t>%}</w:t>
-            </w:r>
-            <w:r>
-              <w:rPr>
-                <w:rFonts w:ascii="Muli" w:hAnsi="Muli"/>
-                <w:sz w:val="28"/>
-                <w:szCs w:val="28"/>
-              </w:rPr>
-              <w:t>{</w:t>
-            </w:r>
-            <w:proofErr w:type="gramEnd"/>
-            <w:r>
-              <w:rPr>
-                <w:rFonts w:ascii="Muli" w:hAnsi="Muli"/>
-                <w:sz w:val="28"/>
-                <w:szCs w:val="28"/>
-              </w:rPr>
-              <w:t xml:space="preserve">% if </w:t>
-            </w:r>
-            <w:proofErr w:type="spellStart"/>
-            <w:r>
-              <w:rPr>
-                <w:rFonts w:ascii="Muli" w:hAnsi="Muli"/>
-                <w:sz w:val="28"/>
-                <w:szCs w:val="28"/>
-              </w:rPr>
-              <w:t>other_marriage</w:t>
-            </w:r>
-            <w:proofErr w:type="spellEnd"/>
-            <w:r>
-              <w:rPr>
-                <w:rFonts w:ascii="Muli" w:hAnsi="Muli"/>
-                <w:sz w:val="28"/>
-                <w:szCs w:val="28"/>
-              </w:rPr>
-              <w:t xml:space="preserve"> == False </w:t>
-            </w:r>
-            <w:proofErr w:type="gramStart"/>
-            <w:r>
-              <w:rPr>
-                <w:rFonts w:ascii="Muli" w:hAnsi="Muli"/>
-                <w:sz w:val="28"/>
-                <w:szCs w:val="28"/>
-              </w:rPr>
-              <w:t>%}</w:t>
-            </w:r>
-            <w:r>
-              <w:rPr>
-                <w:rFonts w:ascii="Muli" w:hAnsi="Muli"/>
-                <w:sz w:val="28"/>
-                <w:szCs w:val="28"/>
-              </w:rPr>
-              <w:t>Print</w:t>
-            </w:r>
-            <w:proofErr w:type="gramEnd"/>
-            <w:r>
-              <w:rPr>
-                <w:rFonts w:ascii="Muli" w:hAnsi="Muli"/>
-                <w:sz w:val="28"/>
-                <w:szCs w:val="28"/>
-              </w:rPr>
-              <w:t xml:space="preserve"> the </w:t>
+              <w:t>{% if child_born == False %}Once the child is born, add the child’s information to the {% if other_marriage == True %}forms{% else %} form{% endif %}. {% endif %}</w:t>
+            </w:r>
+            <w:r>
+              <w:rPr>
+                <w:rFonts w:ascii="Muli" w:hAnsi="Muli"/>
+                <w:sz w:val="28"/>
+                <w:szCs w:val="28"/>
+              </w:rPr>
+              <w:t>{% if other_marriage == False %}</w:t>
+            </w:r>
+            <w:r>
+              <w:rPr>
+                <w:rFonts w:ascii="Muli" w:hAnsi="Muli"/>
+                <w:sz w:val="28"/>
+                <w:szCs w:val="28"/>
+              </w:rPr>
+              <w:t xml:space="preserve">Print the </w:t>
             </w:r>
             <w:r>
               <w:rPr>
@@ -559,59 +361,31 @@
                 <w:sz w:val="28"/>
                 <w:szCs w:val="28"/>
               </w:rPr>
-              <w:t xml:space="preserve"> Read page 2 of the form for more detailed </w:t>
-            </w:r>
-            <w:proofErr w:type="gramStart"/>
-            <w:r>
-              <w:rPr>
-                <w:rFonts w:ascii="Muli" w:hAnsi="Muli"/>
-                <w:sz w:val="28"/>
-                <w:szCs w:val="28"/>
-              </w:rPr>
-              <w:t>instructions.</w:t>
-            </w:r>
-            <w:r>
-              <w:rPr>
-                <w:rFonts w:ascii="Muli" w:hAnsi="Muli"/>
-                <w:sz w:val="28"/>
-                <w:szCs w:val="28"/>
-              </w:rPr>
-              <w:t>{</w:t>
-            </w:r>
-            <w:proofErr w:type="gramEnd"/>
-            <w:r>
-              <w:rPr>
-                <w:rFonts w:ascii="Muli" w:hAnsi="Muli"/>
-                <w:sz w:val="28"/>
-                <w:szCs w:val="28"/>
-              </w:rPr>
-              <w:t xml:space="preserve">% else </w:t>
-            </w:r>
-            <w:proofErr w:type="gramStart"/>
-            <w:r>
-              <w:rPr>
-                <w:rFonts w:ascii="Muli" w:hAnsi="Muli"/>
-                <w:sz w:val="28"/>
-                <w:szCs w:val="28"/>
-              </w:rPr>
-              <w:t>%}Print</w:t>
-            </w:r>
-            <w:proofErr w:type="gramEnd"/>
-            <w:r>
-              <w:rPr>
-                <w:rFonts w:ascii="Muli" w:hAnsi="Muli"/>
-                <w:sz w:val="28"/>
-                <w:szCs w:val="28"/>
-              </w:rPr>
-              <w:t xml:space="preserve"> the </w:t>
-            </w:r>
-            <w:r>
-              <w:rPr>
-                <w:rFonts w:ascii="Muli" w:hAnsi="Muli"/>
-                <w:sz w:val="28"/>
-                <w:szCs w:val="28"/>
-              </w:rPr>
-              <w:t>VAP and the Denial of Parentage</w:t>
+              <w:t xml:space="preserve"> Read page 2 of the form for more detailed instructions.</w:t>
+            </w:r>
+            <w:r>
+              <w:rPr>
+                <w:rFonts w:ascii="Muli" w:hAnsi="Muli"/>
+                <w:sz w:val="28"/>
+                <w:szCs w:val="28"/>
+              </w:rPr>
+              <w:t xml:space="preserve">{% else %}Print the </w:t>
+            </w:r>
+            <w:r>
+              <w:rPr>
+                <w:rFonts w:ascii="Muli" w:hAnsi="Muli"/>
+                <w:sz w:val="28"/>
+                <w:szCs w:val="28"/>
+              </w:rPr>
+              <w:t>Voluntary Acknowledgment of Parentage (VAP)</w:t>
+            </w:r>
+            <w:r>
+              <w:rPr>
+                <w:rFonts w:ascii="Muli" w:hAnsi="Muli"/>
+                <w:sz w:val="28"/>
+                <w:szCs w:val="28"/>
+              </w:rPr>
+              <w:t xml:space="preserve"> and the Denial of Parentage</w:t>
             </w:r>
             <w:r>
               <w:rPr>
@@ -643,33 +417,15 @@
                 <w:sz w:val="28"/>
                 <w:szCs w:val="28"/>
               </w:rPr>
-              <w:t xml:space="preserve">for more detailed </w:t>
-            </w:r>
-            <w:proofErr w:type="gramStart"/>
-            <w:r>
-              <w:rPr>
-                <w:rFonts w:ascii="Muli" w:hAnsi="Muli"/>
-                <w:sz w:val="28"/>
-                <w:szCs w:val="28"/>
-              </w:rPr>
-              <w:t>instructions.</w:t>
-            </w:r>
-            <w:r>
-              <w:rPr>
-                <w:rFonts w:ascii="Muli" w:hAnsi="Muli"/>
-                <w:sz w:val="28"/>
-                <w:szCs w:val="28"/>
-              </w:rPr>
-              <w:t>{</w:t>
-            </w:r>
-            <w:proofErr w:type="gramEnd"/>
-            <w:r>
-              <w:rPr>
-                <w:rFonts w:ascii="Muli" w:hAnsi="Muli"/>
-                <w:sz w:val="28"/>
-                <w:szCs w:val="28"/>
-              </w:rPr>
-              <w:t>% endif %}</w:t>
+              <w:t>for more detailed instructions.</w:t>
+            </w:r>
+            <w:r>
+              <w:rPr>
+                <w:rFonts w:ascii="Muli" w:hAnsi="Muli"/>
+                <w:sz w:val="28"/>
+                <w:szCs w:val="28"/>
+              </w:rPr>
+              <w:t>{% endif %}</w:t>
             </w:r>
           </w:p>
         </w:tc>
@@ -789,7 +545,135 @@
                 <w:sz w:val="28"/>
                 <w:szCs w:val="28"/>
               </w:rPr>
-              <w:t xml:space="preserve">Both parents must sign the Voluntary Acknowledgement of </w:t>
+              <w:t xml:space="preserve">Both parents must sign the </w:t>
+            </w:r>
+            <w:r>
+              <w:rPr>
+                <w:rFonts w:ascii="Muli" w:hAnsi="Muli"/>
+                <w:sz w:val="28"/>
+                <w:szCs w:val="28"/>
+              </w:rPr>
+              <w:t>VAP</w:t>
+            </w:r>
+            <w:r>
+              <w:rPr>
+                <w:rFonts w:ascii="Muli" w:hAnsi="Muli"/>
+                <w:sz w:val="28"/>
+                <w:szCs w:val="28"/>
+              </w:rPr>
+              <w:t xml:space="preserve"> in front of witnesses.</w:t>
+            </w:r>
+            <w:r>
+              <w:rPr>
+                <w:rFonts w:ascii="Muli" w:hAnsi="Muli"/>
+                <w:sz w:val="28"/>
+                <w:szCs w:val="28"/>
+              </w:rPr>
+              <w:t xml:space="preserve"> </w:t>
+            </w:r>
+            <w:r>
+              <w:rPr>
+                <w:rFonts w:ascii="Muli" w:hAnsi="Muli"/>
+                <w:sz w:val="28"/>
+                <w:szCs w:val="28"/>
+              </w:rPr>
+              <w:t>Be sure to check the box at the top of the form to show where it was signed.</w:t>
+            </w:r>
+            <w:r>
+              <w:rPr>
+                <w:rFonts w:ascii="Muli" w:hAnsi="Muli"/>
+                <w:sz w:val="28"/>
+                <w:szCs w:val="28"/>
+              </w:rPr>
+              <w:t xml:space="preserve"> </w:t>
+            </w:r>
+            <w:r>
+              <w:rPr>
+                <w:rFonts w:ascii="Muli" w:hAnsi="Muli"/>
+                <w:sz w:val="28"/>
+                <w:szCs w:val="28"/>
+              </w:rPr>
+              <w:t xml:space="preserve">{% if other_marriage == </w:t>
+            </w:r>
+            <w:r>
+              <w:rPr>
+                <w:rFonts w:ascii="Muli" w:hAnsi="Muli"/>
+                <w:sz w:val="28"/>
+                <w:szCs w:val="28"/>
+              </w:rPr>
+              <w:t xml:space="preserve">True %}The </w:t>
+            </w:r>
+            <w:r>
+              <w:rPr>
+                <w:rFonts w:ascii="Muli" w:hAnsi="Muli"/>
+                <w:sz w:val="28"/>
+                <w:szCs w:val="28"/>
+              </w:rPr>
+              <w:t>birth parent</w:t>
+            </w:r>
+            <w:r>
+              <w:rPr>
+                <w:rFonts w:ascii="Muli" w:hAnsi="Muli"/>
+                <w:sz w:val="28"/>
+                <w:szCs w:val="28"/>
+              </w:rPr>
+              <w:t xml:space="preserve"> and the</w:t>
+            </w:r>
+            <w:r>
+              <w:rPr>
+                <w:rFonts w:ascii="Muli" w:hAnsi="Muli"/>
+                <w:sz w:val="28"/>
+                <w:szCs w:val="28"/>
+              </w:rPr>
+              <w:t>ir</w:t>
+            </w:r>
+            <w:r>
+              <w:rPr>
+                <w:rFonts w:ascii="Muli" w:hAnsi="Muli"/>
+                <w:sz w:val="28"/>
+                <w:szCs w:val="28"/>
+              </w:rPr>
+              <w:t xml:space="preserve"> </w:t>
+            </w:r>
+            <w:r>
+              <w:rPr>
+                <w:rFonts w:ascii="Muli" w:hAnsi="Muli"/>
+                <w:sz w:val="28"/>
+                <w:szCs w:val="28"/>
+              </w:rPr>
+              <w:t>spouse</w:t>
+            </w:r>
+            <w:r>
+              <w:rPr>
+                <w:rFonts w:ascii="Muli" w:hAnsi="Muli"/>
+                <w:sz w:val="28"/>
+                <w:szCs w:val="28"/>
+              </w:rPr>
+              <w:t xml:space="preserve"> or ex-</w:t>
+            </w:r>
+            <w:r>
+              <w:rPr>
+                <w:rFonts w:ascii="Muli" w:hAnsi="Muli"/>
+                <w:sz w:val="28"/>
+                <w:szCs w:val="28"/>
+              </w:rPr>
+              <w:t>spouse</w:t>
+            </w:r>
+            <w:r>
+              <w:rPr>
+                <w:rFonts w:ascii="Muli" w:hAnsi="Muli"/>
+                <w:sz w:val="28"/>
+                <w:szCs w:val="28"/>
+              </w:rPr>
+              <w:t xml:space="preserve"> must sign</w:t>
+            </w:r>
+            <w:r>
+              <w:rPr>
+                <w:rFonts w:ascii="Muli" w:hAnsi="Muli"/>
+                <w:sz w:val="28"/>
+                <w:szCs w:val="28"/>
+              </w:rPr>
+              <w:t xml:space="preserve"> the Denial of </w:t>
             </w:r>
             <w:r>
               <w:rPr>
@@ -805,180 +689,6 @@
                 <w:sz w:val="28"/>
                 <w:szCs w:val="28"/>
               </w:rPr>
-              <w:t xml:space="preserve"> in front of witnesses.</w:t>
-            </w:r>
-            <w:r>
-              <w:rPr>
-                <w:rFonts w:ascii="Muli" w:hAnsi="Muli"/>
-                <w:sz w:val="28"/>
-                <w:szCs w:val="28"/>
-              </w:rPr>
-              <w:t xml:space="preserve"> </w:t>
-            </w:r>
-            <w:r>
-              <w:rPr>
-                <w:rFonts w:ascii="Muli" w:hAnsi="Muli"/>
-                <w:sz w:val="28"/>
-                <w:szCs w:val="28"/>
-              </w:rPr>
-              <w:t xml:space="preserve">They must also check the box at the top of the form to show where they signed </w:t>
-            </w:r>
-            <w:proofErr w:type="gramStart"/>
-            <w:r>
-              <w:rPr>
-                <w:rFonts w:ascii="Muli" w:hAnsi="Muli"/>
-                <w:sz w:val="28"/>
-                <w:szCs w:val="28"/>
-              </w:rPr>
-              <w:t>it.</w:t>
-            </w:r>
-            <w:r>
-              <w:rPr>
-                <w:rFonts w:ascii="Muli" w:hAnsi="Muli"/>
-                <w:sz w:val="28"/>
-                <w:szCs w:val="28"/>
-              </w:rPr>
-              <w:t>{</w:t>
-            </w:r>
-            <w:proofErr w:type="gramEnd"/>
-            <w:r>
-              <w:rPr>
-                <w:rFonts w:ascii="Muli" w:hAnsi="Muli"/>
-                <w:sz w:val="28"/>
-                <w:szCs w:val="28"/>
-              </w:rPr>
-              <w:t xml:space="preserve">% if </w:t>
-            </w:r>
-            <w:proofErr w:type="spellStart"/>
-            <w:r>
-              <w:rPr>
-                <w:rFonts w:ascii="Muli" w:hAnsi="Muli"/>
-                <w:sz w:val="28"/>
-                <w:szCs w:val="28"/>
-              </w:rPr>
-              <w:t>other_marriage</w:t>
-            </w:r>
-            <w:proofErr w:type="spellEnd"/>
-            <w:r>
-              <w:rPr>
-                <w:rFonts w:ascii="Muli" w:hAnsi="Muli"/>
-                <w:sz w:val="28"/>
-                <w:szCs w:val="28"/>
-              </w:rPr>
-              <w:t xml:space="preserve"> == </w:t>
-            </w:r>
-            <w:r>
-              <w:rPr>
-                <w:rFonts w:ascii="Muli" w:hAnsi="Muli"/>
-                <w:sz w:val="28"/>
-                <w:szCs w:val="28"/>
-              </w:rPr>
-              <w:t xml:space="preserve">True </w:t>
-            </w:r>
-            <w:proofErr w:type="gramStart"/>
-            <w:r>
-              <w:rPr>
-                <w:rFonts w:ascii="Muli" w:hAnsi="Muli"/>
-                <w:sz w:val="28"/>
-                <w:szCs w:val="28"/>
-              </w:rPr>
-              <w:t>%}The</w:t>
-            </w:r>
-            <w:proofErr w:type="gramEnd"/>
-            <w:r>
-              <w:rPr>
-                <w:rFonts w:ascii="Muli" w:hAnsi="Muli"/>
-                <w:sz w:val="28"/>
-                <w:szCs w:val="28"/>
-              </w:rPr>
-              <w:t xml:space="preserve"> </w:t>
-            </w:r>
-            <w:r>
-              <w:rPr>
-                <w:rFonts w:ascii="Muli" w:hAnsi="Muli"/>
-                <w:sz w:val="28"/>
-                <w:szCs w:val="28"/>
-              </w:rPr>
-              <w:t>birth parent</w:t>
-            </w:r>
-            <w:r>
-              <w:rPr>
-                <w:rFonts w:ascii="Muli" w:hAnsi="Muli"/>
-                <w:sz w:val="28"/>
-                <w:szCs w:val="28"/>
-              </w:rPr>
-              <w:t xml:space="preserve"> and the</w:t>
-            </w:r>
-            <w:r>
-              <w:rPr>
-                <w:rFonts w:ascii="Muli" w:hAnsi="Muli"/>
-                <w:sz w:val="28"/>
-                <w:szCs w:val="28"/>
-              </w:rPr>
-              <w:t>ir</w:t>
-            </w:r>
-            <w:r>
-              <w:rPr>
-                <w:rFonts w:ascii="Muli" w:hAnsi="Muli"/>
-                <w:sz w:val="28"/>
-                <w:szCs w:val="28"/>
-              </w:rPr>
-              <w:t xml:space="preserve"> </w:t>
-            </w:r>
-            <w:r>
-              <w:rPr>
-                <w:rFonts w:ascii="Muli" w:hAnsi="Muli"/>
-                <w:sz w:val="28"/>
-                <w:szCs w:val="28"/>
-              </w:rPr>
-              <w:t>spouse</w:t>
-            </w:r>
-            <w:r>
-              <w:rPr>
-                <w:rFonts w:ascii="Muli" w:hAnsi="Muli"/>
-                <w:sz w:val="28"/>
-                <w:szCs w:val="28"/>
-              </w:rPr>
-              <w:t xml:space="preserve"> or ex-</w:t>
-            </w:r>
-            <w:r>
-              <w:rPr>
-                <w:rFonts w:ascii="Muli" w:hAnsi="Muli"/>
-                <w:sz w:val="28"/>
-                <w:szCs w:val="28"/>
-              </w:rPr>
-              <w:t>spouse</w:t>
-            </w:r>
-            <w:r>
-              <w:rPr>
-                <w:rFonts w:ascii="Muli" w:hAnsi="Muli"/>
-                <w:sz w:val="28"/>
-                <w:szCs w:val="28"/>
-              </w:rPr>
-              <w:t xml:space="preserve"> must sign</w:t>
-            </w:r>
-            <w:r>
-              <w:rPr>
-                <w:rFonts w:ascii="Muli" w:hAnsi="Muli"/>
-                <w:sz w:val="28"/>
-                <w:szCs w:val="28"/>
-              </w:rPr>
-              <w:t xml:space="preserve"> the Denial of </w:t>
-            </w:r>
-            <w:r>
-              <w:rPr>
-                <w:rFonts w:ascii="Muli" w:hAnsi="Muli"/>
-                <w:sz w:val="28"/>
-                <w:szCs w:val="28"/>
-              </w:rPr>
-              <w:t>Parentage</w:t>
-            </w:r>
-            <w:r>
-              <w:rPr>
-                <w:rFonts w:ascii="Muli" w:hAnsi="Muli"/>
-                <w:sz w:val="28"/>
-                <w:szCs w:val="28"/>
-              </w:rPr>
               <w:t xml:space="preserve"> in front of witnesses</w:t>
             </w:r>
             <w:r>
@@ -987,33 +697,15 @@
                 <w:sz w:val="28"/>
                 <w:szCs w:val="28"/>
               </w:rPr>
-              <w:t xml:space="preserve">. {% endif </w:t>
-            </w:r>
-            <w:proofErr w:type="gramStart"/>
-            <w:r>
-              <w:rPr>
-                <w:rFonts w:ascii="Muli" w:hAnsi="Muli"/>
-                <w:sz w:val="28"/>
-                <w:szCs w:val="28"/>
-              </w:rPr>
-              <w:t>%}</w:t>
-            </w:r>
-            <w:r>
-              <w:rPr>
-                <w:rFonts w:ascii="Muli" w:hAnsi="Muli"/>
-                <w:sz w:val="28"/>
-                <w:szCs w:val="28"/>
-              </w:rPr>
-              <w:t>Witnesses</w:t>
-            </w:r>
-            <w:proofErr w:type="gramEnd"/>
-            <w:r>
-              <w:rPr>
-                <w:rFonts w:ascii="Muli" w:hAnsi="Muli"/>
-                <w:sz w:val="28"/>
-                <w:szCs w:val="28"/>
-              </w:rPr>
-              <w:t xml:space="preserve"> need to sign, date, and complete the witness information section.</w:t>
+              <w:t>. {% endif %}</w:t>
+            </w:r>
+            <w:r>
+              <w:rPr>
+                <w:rFonts w:ascii="Muli" w:hAnsi="Muli"/>
+                <w:sz w:val="28"/>
+                <w:szCs w:val="28"/>
+              </w:rPr>
+              <w:t>Witnesses need to sign, date, and complete the witness information section.</w:t>
             </w:r>
           </w:p>
         </w:tc>
@@ -1133,79 +825,24 @@
                 <w:sz w:val="28"/>
                 <w:szCs w:val="28"/>
               </w:rPr>
-              <w:t xml:space="preserve">Keep a copy </w:t>
-            </w:r>
-            <w:proofErr w:type="gramStart"/>
-            <w:r>
-              <w:rPr>
-                <w:rFonts w:ascii="Muli" w:hAnsi="Muli"/>
-                <w:sz w:val="28"/>
-                <w:szCs w:val="28"/>
-              </w:rPr>
-              <w:t xml:space="preserve">of </w:t>
-            </w:r>
-            <w:r>
-              <w:rPr>
-                <w:rFonts w:ascii="Muli" w:hAnsi="Muli"/>
-                <w:sz w:val="28"/>
-                <w:szCs w:val="28"/>
-              </w:rPr>
-              <w:t>{%</w:t>
-            </w:r>
-            <w:proofErr w:type="gramEnd"/>
-            <w:r>
-              <w:rPr>
-                <w:rFonts w:ascii="Muli" w:hAnsi="Muli"/>
-                <w:sz w:val="28"/>
-                <w:szCs w:val="28"/>
-              </w:rPr>
-              <w:t xml:space="preserve"> if </w:t>
-            </w:r>
-            <w:proofErr w:type="spellStart"/>
-            <w:r>
-              <w:rPr>
-                <w:rFonts w:ascii="Muli" w:hAnsi="Muli"/>
-                <w:sz w:val="28"/>
-                <w:szCs w:val="28"/>
-              </w:rPr>
-              <w:t>other_marriage</w:t>
-            </w:r>
-            <w:proofErr w:type="spellEnd"/>
-            <w:r>
-              <w:rPr>
-                <w:rFonts w:ascii="Muli" w:hAnsi="Muli"/>
-                <w:sz w:val="28"/>
-                <w:szCs w:val="28"/>
-              </w:rPr>
-              <w:t xml:space="preserve"> == False </w:t>
-            </w:r>
-            <w:proofErr w:type="gramStart"/>
-            <w:r>
-              <w:rPr>
-                <w:rFonts w:ascii="Muli" w:hAnsi="Muli"/>
-                <w:sz w:val="28"/>
-                <w:szCs w:val="28"/>
-              </w:rPr>
-              <w:t>%}</w:t>
-            </w:r>
-            <w:r>
-              <w:rPr>
-                <w:rFonts w:ascii="Muli" w:hAnsi="Muli"/>
-                <w:sz w:val="28"/>
-                <w:szCs w:val="28"/>
-              </w:rPr>
-              <w:t>the</w:t>
-            </w:r>
-            <w:proofErr w:type="gramEnd"/>
-            <w:r>
-              <w:rPr>
-                <w:rFonts w:ascii="Muli" w:hAnsi="Muli"/>
-                <w:sz w:val="28"/>
-                <w:szCs w:val="28"/>
-              </w:rPr>
-              <w:t xml:space="preserve"> </w:t>
-            </w:r>
-            <w:proofErr w:type="gramStart"/>
+              <w:t xml:space="preserve">Keep a copy of </w:t>
+            </w:r>
+            <w:r>
+              <w:rPr>
+                <w:rFonts w:ascii="Muli" w:hAnsi="Muli"/>
+                <w:sz w:val="28"/>
+                <w:szCs w:val="28"/>
+              </w:rPr>
+              <w:t>{% if other_marriage == False %}</w:t>
+            </w:r>
+            <w:r>
+              <w:rPr>
+                <w:rFonts w:ascii="Muli" w:hAnsi="Muli"/>
+                <w:sz w:val="28"/>
+                <w:szCs w:val="28"/>
+              </w:rPr>
+              <w:t xml:space="preserve">the </w:t>
+            </w:r>
             <w:r>
               <w:rPr>
                 <w:rFonts w:ascii="Muli" w:hAnsi="Muli"/>
@@ -1220,71 +857,24 @@
                 <w:sz w:val="28"/>
                 <w:szCs w:val="28"/>
               </w:rPr>
-              <w:t>{</w:t>
-            </w:r>
-            <w:proofErr w:type="gramEnd"/>
-            <w:r>
-              <w:rPr>
-                <w:rFonts w:ascii="Muli" w:hAnsi="Muli"/>
-                <w:sz w:val="28"/>
-                <w:szCs w:val="28"/>
-              </w:rPr>
-              <w:t xml:space="preserve">% else </w:t>
-            </w:r>
-            <w:proofErr w:type="gramStart"/>
-            <w:r>
-              <w:rPr>
-                <w:rFonts w:ascii="Muli" w:hAnsi="Muli"/>
-                <w:sz w:val="28"/>
-                <w:szCs w:val="28"/>
-              </w:rPr>
-              <w:t>%}</w:t>
-            </w:r>
-            <w:r>
-              <w:rPr>
-                <w:rFonts w:ascii="Muli" w:hAnsi="Muli"/>
-                <w:sz w:val="28"/>
-                <w:szCs w:val="28"/>
-              </w:rPr>
-              <w:t>both</w:t>
-            </w:r>
-            <w:proofErr w:type="gramEnd"/>
-            <w:r>
-              <w:rPr>
-                <w:rFonts w:ascii="Muli" w:hAnsi="Muli"/>
-                <w:sz w:val="28"/>
-                <w:szCs w:val="28"/>
-              </w:rPr>
-              <w:t xml:space="preserve"> </w:t>
-            </w:r>
-            <w:proofErr w:type="gramStart"/>
-            <w:r>
-              <w:rPr>
-                <w:rFonts w:ascii="Muli" w:hAnsi="Muli"/>
-                <w:sz w:val="28"/>
-                <w:szCs w:val="28"/>
-              </w:rPr>
-              <w:t>forms{</w:t>
-            </w:r>
-            <w:proofErr w:type="gramEnd"/>
-            <w:r>
-              <w:rPr>
-                <w:rFonts w:ascii="Muli" w:hAnsi="Muli"/>
-                <w:sz w:val="28"/>
-                <w:szCs w:val="28"/>
-              </w:rPr>
-              <w:t xml:space="preserve">% </w:t>
-            </w:r>
-            <w:proofErr w:type="gramStart"/>
-            <w:r>
-              <w:rPr>
-                <w:rFonts w:ascii="Muli" w:hAnsi="Muli"/>
-                <w:sz w:val="28"/>
-                <w:szCs w:val="28"/>
-              </w:rPr>
-              <w:t>endif %}</w:t>
-            </w:r>
-            <w:proofErr w:type="gramEnd"/>
+              <w:t>{% else %}</w:t>
+            </w:r>
+            <w:r>
+              <w:rPr>
+                <w:rFonts w:ascii="Muli" w:hAnsi="Muli"/>
+                <w:sz w:val="28"/>
+                <w:szCs w:val="28"/>
+              </w:rPr>
+              <w:t xml:space="preserve">both </w:t>
+            </w:r>
+            <w:r>
+              <w:rPr>
+                <w:rFonts w:ascii="Muli" w:hAnsi="Muli"/>
+                <w:sz w:val="28"/>
+                <w:szCs w:val="28"/>
+              </w:rPr>
+              <w:t>forms{% endif %}</w:t>
+            </w:r>
             <w:r>
               <w:rPr>
                 <w:rFonts w:ascii="Muli" w:hAnsi="Muli"/>
@@ -1430,60 +1020,15 @@
                 <w:sz w:val="28"/>
                 <w:szCs w:val="28"/>
               </w:rPr>
-              <w:t xml:space="preserve"> at the address listed on </w:t>
-            </w:r>
-            <w:proofErr w:type="gramStart"/>
-            <w:r>
-              <w:rPr>
-                <w:rFonts w:ascii="Muli" w:hAnsi="Muli"/>
-                <w:sz w:val="28"/>
-                <w:szCs w:val="28"/>
-              </w:rPr>
-              <w:t xml:space="preserve">the </w:t>
-            </w:r>
-            <w:r>
-              <w:rPr>
-                <w:rFonts w:ascii="Muli" w:hAnsi="Muli"/>
-                <w:sz w:val="28"/>
-                <w:szCs w:val="28"/>
-              </w:rPr>
-              <w:t>{%</w:t>
-            </w:r>
-            <w:proofErr w:type="gramEnd"/>
-            <w:r>
-              <w:rPr>
-                <w:rFonts w:ascii="Muli" w:hAnsi="Muli"/>
-                <w:sz w:val="28"/>
-                <w:szCs w:val="28"/>
-              </w:rPr>
-              <w:t xml:space="preserve"> if </w:t>
-            </w:r>
-            <w:proofErr w:type="spellStart"/>
-            <w:r>
-              <w:rPr>
-                <w:rFonts w:ascii="Muli" w:hAnsi="Muli"/>
-                <w:sz w:val="28"/>
-                <w:szCs w:val="28"/>
-              </w:rPr>
-              <w:t>other_marriage</w:t>
-            </w:r>
-            <w:proofErr w:type="spellEnd"/>
-            <w:r>
-              <w:rPr>
-                <w:rFonts w:ascii="Muli" w:hAnsi="Muli"/>
-                <w:sz w:val="28"/>
-                <w:szCs w:val="28"/>
-              </w:rPr>
-              <w:t xml:space="preserve"> == True </w:t>
-            </w:r>
-            <w:proofErr w:type="gramStart"/>
-            <w:r>
-              <w:rPr>
-                <w:rFonts w:ascii="Muli" w:hAnsi="Muli"/>
-                <w:sz w:val="28"/>
-                <w:szCs w:val="28"/>
-              </w:rPr>
-              <w:t>%}</w:t>
+              <w:t xml:space="preserve"> at the address listed on the </w:t>
+            </w:r>
+            <w:r>
+              <w:rPr>
+                <w:rFonts w:ascii="Muli" w:hAnsi="Muli"/>
+                <w:sz w:val="28"/>
+                <w:szCs w:val="28"/>
+              </w:rPr>
+              <w:t>{% if other_marriage == True %}</w:t>
             </w:r>
             <w:r>
               <w:rPr>
@@ -1493,50 +1038,13 @@
               </w:rPr>
               <w:t>forms</w:t>
             </w:r>
-            <w:proofErr w:type="gramEnd"/>
-            <w:r>
-              <w:rPr>
-                <w:rFonts w:ascii="Muli" w:hAnsi="Muli"/>
-                <w:sz w:val="28"/>
-                <w:szCs w:val="28"/>
-              </w:rPr>
-              <w:t xml:space="preserve">{% else </w:t>
-            </w:r>
-            <w:proofErr w:type="gramStart"/>
-            <w:r>
-              <w:rPr>
-                <w:rFonts w:ascii="Muli" w:hAnsi="Muli"/>
-                <w:sz w:val="28"/>
-                <w:szCs w:val="28"/>
-              </w:rPr>
-              <w:t>%}form</w:t>
-            </w:r>
-            <w:proofErr w:type="gramEnd"/>
-            <w:r>
-              <w:rPr>
-                <w:rFonts w:ascii="Muli" w:hAnsi="Muli"/>
-                <w:sz w:val="28"/>
-                <w:szCs w:val="28"/>
-              </w:rPr>
-              <w:t xml:space="preserve">{% </w:t>
-            </w:r>
-            <w:proofErr w:type="gramStart"/>
-            <w:r>
-              <w:rPr>
-                <w:rFonts w:ascii="Muli" w:hAnsi="Muli"/>
-                <w:sz w:val="28"/>
-                <w:szCs w:val="28"/>
-              </w:rPr>
-              <w:t>endif %}</w:t>
-            </w:r>
-            <w:proofErr w:type="gramEnd"/>
-            <w:r>
-              <w:rPr>
-                <w:rFonts w:ascii="Muli" w:hAnsi="Muli"/>
-                <w:sz w:val="28"/>
-                <w:szCs w:val="28"/>
-              </w:rPr>
-              <w:t>.</w:t>
+            <w:r>
+              <w:rPr>
+                <w:rFonts w:ascii="Muli" w:hAnsi="Muli"/>
+                <w:sz w:val="28"/>
+                <w:szCs w:val="28"/>
+              </w:rPr>
+              <w:t>{% else %}form{% endif %}.</w:t>
             </w:r>
           </w:p>
         </w:tc>
@@ -1559,8 +1067,8 @@
           <w:rFonts w:ascii="Muli" w:hAnsi="Muli"/>
           <w:b/>
           <w:bCs/>
-          <w:sz w:val="28"/>
-          <w:szCs w:val="28"/>
+          <w:sz w:val="24"/>
+          <w:szCs w:val="24"/>
         </w:rPr>
       </w:pPr>
       <w:r>
@@ -1568,8 +1076,8 @@
           <w:rFonts w:ascii="Muli" w:hAnsi="Muli"/>
           <w:b/>
           <w:bCs/>
-          <w:sz w:val="28"/>
-          <w:szCs w:val="28"/>
+          <w:sz w:val="24"/>
+          <w:szCs w:val="24"/>
         </w:rPr>
         <w:t xml:space="preserve">Do not </w:t>
       </w:r>
@@ -1578,8 +1086,8 @@
           <w:rFonts w:ascii="Muli" w:hAnsi="Muli"/>
           <w:b/>
           <w:bCs/>
-          <w:sz w:val="28"/>
-          <w:szCs w:val="28"/>
+          <w:sz w:val="24"/>
+          <w:szCs w:val="24"/>
         </w:rPr>
         <w:t>send</w:t>
       </w:r>
@@ -1588,8 +1096,8 @@
           <w:rFonts w:ascii="Muli" w:hAnsi="Muli"/>
           <w:b/>
           <w:bCs/>
-          <w:sz w:val="28"/>
-          <w:szCs w:val="28"/>
+          <w:sz w:val="24"/>
+          <w:szCs w:val="24"/>
         </w:rPr>
         <w:t xml:space="preserve"> these instructions </w:t>
       </w:r>
@@ -1598,8 +1106,8 @@
           <w:rFonts w:ascii="Muli" w:hAnsi="Muli"/>
           <w:b/>
           <w:bCs/>
-          <w:sz w:val="28"/>
-          <w:szCs w:val="28"/>
+          <w:sz w:val="24"/>
+          <w:szCs w:val="24"/>
         </w:rPr>
         <w:t>to</w:t>
       </w:r>
@@ -1608,28 +1116,18 @@
           <w:rFonts w:ascii="Muli" w:hAnsi="Muli"/>
           <w:b/>
           <w:bCs/>
-          <w:sz w:val="28"/>
-          <w:szCs w:val="28"/>
-        </w:rPr>
-        <w:t xml:space="preserve"> </w:t>
+          <w:sz w:val="24"/>
+          <w:szCs w:val="24"/>
+        </w:rPr>
+        <w:t xml:space="preserve"> the </w:t>
       </w:r>
       <w:r>
         <w:rPr>
           <w:rFonts w:ascii="Muli" w:hAnsi="Muli"/>
           <w:b/>
           <w:bCs/>
-          <w:sz w:val="28"/>
-          <w:szCs w:val="28"/>
-        </w:rPr>
-        <w:t xml:space="preserve">the </w:t>
-      </w:r>
-      <w:r>
-        <w:rPr>
-          <w:rFonts w:ascii="Muli" w:hAnsi="Muli"/>
-          <w:b/>
-          <w:bCs/>
-          <w:sz w:val="28"/>
-          <w:szCs w:val="28"/>
+          <w:sz w:val="24"/>
+          <w:szCs w:val="24"/>
         </w:rPr>
         <w:t xml:space="preserve">HFS </w:t>
       </w:r>
@@ -1638,8 +1136,8 @@
           <w:rFonts w:ascii="Muli" w:hAnsi="Muli"/>
           <w:b/>
           <w:bCs/>
-          <w:sz w:val="28"/>
-          <w:szCs w:val="28"/>
+          <w:sz w:val="24"/>
+          <w:szCs w:val="24"/>
         </w:rPr>
         <w:t>Administrative Coordination Unit</w:t>
       </w:r>
@@ -1648,8 +1146,8 @@
           <w:rFonts w:ascii="Muli" w:hAnsi="Muli"/>
           <w:b/>
           <w:bCs/>
-          <w:sz w:val="28"/>
-          <w:szCs w:val="28"/>
+          <w:sz w:val="24"/>
+          <w:szCs w:val="24"/>
         </w:rPr>
         <w:t>.</w:t>
       </w:r>

</xml_diff>